<commit_message>
added some questions to report
</commit_message>
<xml_diff>
--- a/Report_and_Presentation/Group_F_Minneapolis Police Stops Analysis Report._V0.1.docx
+++ b/Report_and_Presentation/Group_F_Minneapolis Police Stops Analysis Report._V0.1.docx
@@ -1085,16 +1085,8 @@
         <w:rPr>
           <w:i/>
         </w:rPr>
-        <w:t xml:space="preserve"> Patel, Erica </w:t>
-      </w:r>
-      <w:proofErr w:type="spellStart"/>
-      <w:r>
-        <w:rPr>
-          <w:i/>
-        </w:rPr>
-        <w:t>Unterreiner</w:t>
-      </w:r>
-      <w:proofErr w:type="spellEnd"/>
+        <w:t xml:space="preserve"> Patel, Erica Unterreiner</w:t>
+      </w:r>
     </w:p>
     <w:p>
       <w:pPr>
@@ -1223,13 +1215,7 @@
         <w:t>Data limitations</w:t>
       </w:r>
       <w:r>
-        <w:t xml:space="preserve">: The data used is a subset of the main </w:t>
-      </w:r>
-      <w:r>
-        <w:t xml:space="preserve">police </w:t>
-      </w:r>
-      <w:r>
-        <w:t>dataset, with a few quirks due to the cleaning that occurred before it was posted</w:t>
+        <w:t>: The data used is a subset of the main police dataset, with a few quirks due to the cleaning that occurred before it was posted</w:t>
       </w:r>
       <w:del w:id="9" w:author="James Curtis" w:date="2018-11-09T00:14:00Z">
         <w:r>
@@ -1261,15 +1247,7 @@
         </w:r>
       </w:ins>
       <w:r>
-        <w:t xml:space="preserve">Data was missing for rows not entered into </w:t>
-      </w:r>
-      <w:proofErr w:type="spellStart"/>
-      <w:r>
-        <w:t>a</w:t>
-      </w:r>
-      <w:proofErr w:type="spellEnd"/>
-      <w:r>
-        <w:t xml:space="preserve"> squad computer, which we removed from the dataset</w:t>
+        <w:t>Data was missing for rows not entered into a squad computer, which we removed from the dataset</w:t>
       </w:r>
       <w:del w:id="13" w:author="James Curtis" w:date="2018-11-09T00:14:00Z">
         <w:r>
@@ -1300,15 +1278,32 @@
           <w:t xml:space="preserve">.  </w:t>
         </w:r>
       </w:ins>
-      <w:r>
-        <w:t>We deemed these changes not significant enough to affect analysis of our current questions, but would revisit for future questions</w:t>
-      </w:r>
-      <w:del w:id="17" w:author="James Curtis" w:date="2018-11-09T00:14:00Z">
+      <w:del w:id="17" w:author="Microsoft Office User" w:date="2018-11-09T15:42:00Z">
+        <w:r>
+          <w:delText>We deemed these changes</w:delText>
+        </w:r>
+      </w:del>
+      <w:ins w:id="18" w:author="Microsoft Office User" w:date="2018-11-09T15:42:00Z">
+        <w:r>
+          <w:t xml:space="preserve">These limitations did not preclude us from analyzing the data and answering </w:t>
+        </w:r>
+      </w:ins>
+      <w:ins w:id="19" w:author="Microsoft Office User" w:date="2018-11-09T15:43:00Z">
+        <w:r>
+          <w:t>the questions herein</w:t>
+        </w:r>
+      </w:ins>
+      <w:del w:id="20" w:author="Microsoft Office User" w:date="2018-11-09T15:42:00Z">
+        <w:r>
+          <w:delText xml:space="preserve"> not significant enough to affect analysis of our current questions, but would revisit for future questions</w:delText>
+        </w:r>
+      </w:del>
+      <w:del w:id="21" w:author="James Curtis" w:date="2018-11-09T00:14:00Z">
         <w:r>
           <w:delText xml:space="preserve">. </w:delText>
         </w:r>
       </w:del>
-      <w:ins w:id="18" w:author="James Curtis" w:date="2018-11-09T00:14:00Z">
+      <w:ins w:id="22" w:author="James Curtis" w:date="2018-11-09T00:14:00Z">
         <w:r>
           <w:t xml:space="preserve">.  </w:t>
         </w:r>
@@ -1323,29 +1318,19 @@
       <w:r>
         <w:t xml:space="preserve">Figure </w:t>
       </w:r>
-      <w:r>
-        <w:fldChar w:fldCharType="begin"/>
-      </w:r>
-      <w:r>
-        <w:instrText xml:space="preserve"> SEQ Figure \* ARABIC </w:instrText>
-      </w:r>
-      <w:r>
-        <w:fldChar w:fldCharType="separate"/>
-      </w:r>
-      <w:r>
-        <w:rPr>
-          <w:noProof/>
-        </w:rPr>
-        <w:t>1</w:t>
-      </w:r>
-      <w:r>
-        <w:fldChar w:fldCharType="end"/>
-      </w:r>
-    </w:p>
-    <w:p>
-      <w:pPr>
-        <w:rPr>
-          <w:del w:id="19" w:author="James Curtis" w:date="2018-11-09T00:23:00Z"/>
+      <w:fldSimple w:instr=" SEQ Figure \* ARABIC ">
+        <w:r>
+          <w:rPr>
+            <w:noProof/>
+          </w:rPr>
+          <w:t>1</w:t>
+        </w:r>
+      </w:fldSimple>
+    </w:p>
+    <w:p>
+      <w:pPr>
+        <w:rPr>
+          <w:del w:id="23" w:author="James Curtis" w:date="2018-11-09T00:23:00Z"/>
         </w:rPr>
       </w:pPr>
       <w:r>
@@ -1392,14 +1377,14 @@
     <w:p>
       <w:pPr>
         <w:rPr>
-          <w:ins w:id="20" w:author="James Curtis" w:date="2018-11-09T00:23:00Z"/>
-        </w:rPr>
-      </w:pPr>
-    </w:p>
-    <w:p>
-      <w:pPr>
-        <w:rPr>
-          <w:del w:id="21" w:author="James Curtis" w:date="2018-11-09T00:23:00Z"/>
+          <w:ins w:id="24" w:author="James Curtis" w:date="2018-11-09T00:23:00Z"/>
+        </w:rPr>
+      </w:pPr>
+    </w:p>
+    <w:p>
+      <w:pPr>
+        <w:rPr>
+          <w:del w:id="25" w:author="James Curtis" w:date="2018-11-09T00:23:00Z"/>
         </w:rPr>
       </w:pPr>
     </w:p>
@@ -1436,7 +1421,7 @@
         </w:numPr>
         <w:rPr>
           <w:i/>
-          <w:rPrChange w:id="22" w:author="James Curtis" w:date="2018-11-09T00:16:00Z">
+          <w:rPrChange w:id="26" w:author="James Curtis" w:date="2018-11-09T00:16:00Z">
             <w:rPr/>
           </w:rPrChange>
         </w:rPr>
@@ -1444,17 +1429,17 @@
       <w:r>
         <w:rPr>
           <w:i/>
-          <w:rPrChange w:id="23" w:author="James Curtis" w:date="2018-11-09T00:16:00Z">
+          <w:rPrChange w:id="27" w:author="James Curtis" w:date="2018-11-09T00:16:00Z">
             <w:rPr/>
           </w:rPrChange>
         </w:rPr>
         <w:t>How does the chance of stop for particular races relate to the precinct</w:t>
       </w:r>
-      <w:del w:id="24" w:author="James Curtis" w:date="2018-11-09T00:16:00Z">
+      <w:del w:id="28" w:author="James Curtis" w:date="2018-11-09T00:16:00Z">
         <w:r>
           <w:rPr>
             <w:i/>
-            <w:rPrChange w:id="25" w:author="James Curtis" w:date="2018-11-09T00:16:00Z">
+            <w:rPrChange w:id="29" w:author="James Curtis" w:date="2018-11-09T00:16:00Z">
               <w:rPr/>
             </w:rPrChange>
           </w:rPr>
@@ -1464,7 +1449,7 @@
       <w:r>
         <w:rPr>
           <w:i/>
-          <w:rPrChange w:id="26" w:author="James Curtis" w:date="2018-11-09T00:16:00Z">
+          <w:rPrChange w:id="30" w:author="James Curtis" w:date="2018-11-09T00:16:00Z">
             <w:rPr/>
           </w:rPrChange>
         </w:rPr>
@@ -1478,12 +1463,12 @@
       <w:r>
         <w:t>We wanted to observed if there were any significant differences between stops by precinct; each precinct, while still de jure bound by department rules, may display individual adaptations to their particular area, may reflect particular leadership styles, and considering the relatively large and differing areas of each precinct, may contain heterogynous population make-up</w:t>
       </w:r>
-      <w:del w:id="27" w:author="James Curtis" w:date="2018-11-09T00:14:00Z">
+      <w:del w:id="31" w:author="James Curtis" w:date="2018-11-09T00:14:00Z">
         <w:r>
           <w:delText xml:space="preserve">. </w:delText>
         </w:r>
       </w:del>
-      <w:ins w:id="28" w:author="James Curtis" w:date="2018-11-09T00:14:00Z">
+      <w:ins w:id="32" w:author="James Curtis" w:date="2018-11-09T00:14:00Z">
         <w:r>
           <w:t xml:space="preserve">.  </w:t>
         </w:r>
@@ -1497,14 +1482,27 @@
         <w:ind w:left="720"/>
       </w:pPr>
       <w:r>
-        <w:t>When observing figure 1 below, what first stands out is the count of Black police stops in precinct four (&gt; 6000), greater than twice in magnitude than the next precinct</w:t>
-      </w:r>
-      <w:del w:id="29" w:author="James Curtis" w:date="2018-11-09T00:14:00Z">
+        <w:t xml:space="preserve">When observing </w:t>
+      </w:r>
+      <w:ins w:id="33" w:author="Microsoft Office User" w:date="2018-11-09T15:44:00Z">
+        <w:r>
+          <w:t>Fig</w:t>
+        </w:r>
+      </w:ins>
+      <w:del w:id="34" w:author="Microsoft Office User" w:date="2018-11-09T15:44:00Z">
+        <w:r>
+          <w:delText>fig</w:delText>
+        </w:r>
+      </w:del>
+      <w:r>
+        <w:t>ure 1 below, what first stands out is the count of Black police stops in precinct four (&gt; 6000), greater than twice in magnitude than the next precinct</w:t>
+      </w:r>
+      <w:del w:id="35" w:author="James Curtis" w:date="2018-11-09T00:14:00Z">
         <w:r>
           <w:delText xml:space="preserve">. </w:delText>
         </w:r>
       </w:del>
-      <w:ins w:id="30" w:author="James Curtis" w:date="2018-11-09T00:14:00Z">
+      <w:ins w:id="36" w:author="James Curtis" w:date="2018-11-09T00:14:00Z">
         <w:r>
           <w:t xml:space="preserve">.  </w:t>
         </w:r>
@@ -1518,12 +1516,12 @@
       <w:r>
         <w:t xml:space="preserve"> area</w:t>
       </w:r>
-      <w:del w:id="31" w:author="James Curtis" w:date="2018-11-09T00:14:00Z">
+      <w:del w:id="37" w:author="James Curtis" w:date="2018-11-09T00:14:00Z">
         <w:r>
           <w:delText xml:space="preserve">. </w:delText>
         </w:r>
       </w:del>
-      <w:ins w:id="32" w:author="James Curtis" w:date="2018-11-09T00:14:00Z">
+      <w:ins w:id="38" w:author="James Curtis" w:date="2018-11-09T00:14:00Z">
         <w:r>
           <w:t xml:space="preserve">.  </w:t>
         </w:r>
@@ -1531,7 +1529,7 @@
       <w:r>
         <w:t>Precinct five and two have markedly higher police stops for white drivers over the other precincts, by a factor of three and two, respectively</w:t>
       </w:r>
-      <w:del w:id="33" w:author="James Curtis" w:date="2018-11-09T00:14:00Z">
+      <w:del w:id="39" w:author="James Curtis" w:date="2018-11-09T00:14:00Z">
         <w:r>
           <w:delText>.</w:delText>
         </w:r>
@@ -1539,7 +1537,7 @@
           <w:delText xml:space="preserve"> </w:delText>
         </w:r>
       </w:del>
-      <w:ins w:id="34" w:author="James Curtis" w:date="2018-11-09T00:14:00Z">
+      <w:ins w:id="40" w:author="James Curtis" w:date="2018-11-09T00:14:00Z">
         <w:r>
           <w:t xml:space="preserve">.  </w:t>
         </w:r>
@@ -1547,12 +1545,12 @@
       <w:r>
         <w:t>Numbers for unknown race can result from a variety of factors, such as calls that didn’t result in actual police encounter with an individual</w:t>
       </w:r>
-      <w:del w:id="35" w:author="James Curtis" w:date="2018-11-09T00:14:00Z">
+      <w:del w:id="41" w:author="James Curtis" w:date="2018-11-09T00:14:00Z">
         <w:r>
           <w:delText xml:space="preserve">.  </w:delText>
         </w:r>
       </w:del>
-      <w:ins w:id="36" w:author="James Curtis" w:date="2018-11-09T00:14:00Z">
+      <w:ins w:id="42" w:author="James Curtis" w:date="2018-11-09T00:14:00Z">
         <w:r>
           <w:t xml:space="preserve">.  </w:t>
         </w:r>
@@ -1560,12 +1558,12 @@
       <w:r>
         <w:t>Also, East Africans are represented twice as often in precinct five as the next nearest precinct, and Native Americans twice as often in precinct three as the next nearest precinct</w:t>
       </w:r>
-      <w:del w:id="37" w:author="James Curtis" w:date="2018-11-09T00:14:00Z">
+      <w:del w:id="43" w:author="James Curtis" w:date="2018-11-09T00:14:00Z">
         <w:r>
           <w:delText xml:space="preserve">. </w:delText>
         </w:r>
       </w:del>
-      <w:ins w:id="38" w:author="James Curtis" w:date="2018-11-09T00:14:00Z">
+      <w:ins w:id="44" w:author="James Curtis" w:date="2018-11-09T00:14:00Z">
         <w:r>
           <w:t xml:space="preserve">.  </w:t>
         </w:r>
@@ -1578,20 +1576,33 @@
       <w:r>
         <w:t xml:space="preserve">It </w:t>
       </w:r>
-      <w:del w:id="39" w:author="James Curtis" w:date="2018-11-09T00:15:00Z">
+      <w:del w:id="45" w:author="James Curtis" w:date="2018-11-09T00:15:00Z">
         <w:r>
           <w:delText>turned out to be</w:delText>
         </w:r>
       </w:del>
-      <w:ins w:id="40" w:author="James Curtis" w:date="2018-11-09T00:15:00Z">
+      <w:ins w:id="46" w:author="James Curtis" w:date="2018-11-09T00:15:00Z">
         <w:r>
           <w:t>was</w:t>
         </w:r>
       </w:ins>
       <w:r>
-        <w:t xml:space="preserve"> impossible to compare </w:t>
-      </w:r>
-      <w:del w:id="41" w:author="James Curtis" w:date="2018-11-09T00:15:00Z">
+        <w:t xml:space="preserve"> impossible to</w:t>
+      </w:r>
+      <w:del w:id="47" w:author="Microsoft Office User" w:date="2018-11-09T15:45:00Z">
+        <w:r>
+          <w:delText xml:space="preserve"> compare</w:delText>
+        </w:r>
+      </w:del>
+      <w:ins w:id="48" w:author="Microsoft Office User" w:date="2018-11-09T15:45:00Z">
+        <w:r>
+          <w:t xml:space="preserve"> determine if</w:t>
+        </w:r>
+      </w:ins>
+      <w:r>
+        <w:t xml:space="preserve"> </w:t>
+      </w:r>
+      <w:del w:id="49" w:author="James Curtis" w:date="2018-11-09T00:15:00Z">
         <w:r>
           <w:delText xml:space="preserve">proportional </w:delText>
         </w:r>
@@ -1604,31 +1615,78 @@
         <w:t>stops</w:t>
       </w:r>
       <w:proofErr w:type="gramEnd"/>
-      <w:ins w:id="42" w:author="James Curtis" w:date="2018-11-09T00:15:00Z">
-        <w:r>
-          <w:t xml:space="preserve"> proportionally</w:t>
-        </w:r>
-        <w:r>
-          <w:t xml:space="preserve"> to race for the driver population</w:t>
-        </w:r>
-      </w:ins>
-      <w:r>
-        <w:t xml:space="preserve"> based on the data available, because we didn’t have a</w:t>
-      </w:r>
-      <w:ins w:id="43" w:author="James Curtis" w:date="2018-11-09T00:15:00Z">
-        <w:r>
-          <w:t xml:space="preserve"> true</w:t>
-        </w:r>
+      <w:ins w:id="50" w:author="James Curtis" w:date="2018-11-09T00:15:00Z">
+        <w:r>
+          <w:t xml:space="preserve"> </w:t>
+        </w:r>
+      </w:ins>
+      <w:ins w:id="51" w:author="Microsoft Office User" w:date="2018-11-09T15:45:00Z">
+        <w:r>
+          <w:t xml:space="preserve">by race were proportional to </w:t>
+        </w:r>
+      </w:ins>
+      <w:ins w:id="52" w:author="James Curtis" w:date="2018-11-09T00:15:00Z">
+        <w:del w:id="53" w:author="Microsoft Office User" w:date="2018-11-09T15:45:00Z">
+          <w:r>
+            <w:delText>proportionally</w:delText>
+          </w:r>
+          <w:r>
+            <w:delText xml:space="preserve"> to race for </w:delText>
+          </w:r>
+        </w:del>
+        <w:r>
+          <w:t>the driver population</w:t>
+        </w:r>
+      </w:ins>
+      <w:r>
+        <w:t xml:space="preserve"> based on the data available</w:t>
+      </w:r>
+      <w:ins w:id="54" w:author="Microsoft Office User" w:date="2018-11-09T15:45:00Z">
+        <w:r>
+          <w:t xml:space="preserve">. </w:t>
+        </w:r>
+      </w:ins>
+      <w:del w:id="55" w:author="Microsoft Office User" w:date="2018-11-09T15:45:00Z">
+        <w:r>
+          <w:delText>, because we didn’t</w:delText>
+        </w:r>
+      </w:del>
+      <w:ins w:id="56" w:author="Microsoft Office User" w:date="2018-11-09T15:46:00Z">
+        <w:r>
+          <w:t xml:space="preserve">We were unable to obtain a </w:t>
+        </w:r>
+      </w:ins>
+      <w:ins w:id="57" w:author="Microsoft Office User" w:date="2018-11-09T15:45:00Z">
+        <w:r>
+          <w:t xml:space="preserve">data set with </w:t>
+        </w:r>
+      </w:ins>
+      <w:ins w:id="58" w:author="Microsoft Office User" w:date="2018-11-09T15:46:00Z">
+        <w:r>
+          <w:t>the a</w:t>
+        </w:r>
+      </w:ins>
+      <w:del w:id="59" w:author="Microsoft Office User" w:date="2018-11-09T15:46:00Z">
+        <w:r>
+          <w:delText xml:space="preserve"> have a</w:delText>
+        </w:r>
+      </w:del>
+      <w:ins w:id="60" w:author="James Curtis" w:date="2018-11-09T00:15:00Z">
+        <w:del w:id="61" w:author="Microsoft Office User" w:date="2018-11-09T15:46:00Z">
+          <w:r>
+            <w:delText xml:space="preserve"> true</w:delText>
+          </w:r>
+        </w:del>
       </w:ins>
       <w:r>
         <w:t xml:space="preserve"> representative sample of the driver population</w:t>
       </w:r>
-      <w:del w:id="44" w:author="James Curtis" w:date="2018-11-09T00:14:00Z">
+      <w:del w:id="62" w:author="James Curtis" w:date="2018-11-09T00:14:00Z">
         <w:r>
           <w:delText xml:space="preserve">. </w:delText>
         </w:r>
       </w:del>
-      <w:ins w:id="45" w:author="James Curtis" w:date="2018-11-09T00:14:00Z">
+      <w:ins w:id="63" w:author="James Curtis" w:date="2018-11-09T00:14:00Z">
         <w:r>
           <w:t xml:space="preserve">.  </w:t>
         </w:r>
@@ -1647,24 +1705,31 @@
       <w:r>
         <w:t xml:space="preserve">Figure </w:t>
       </w:r>
-      <w:r>
-        <w:fldChar w:fldCharType="begin"/>
-      </w:r>
-      <w:r>
-        <w:instrText xml:space="preserve"> SEQ Figure \* ARABIC </w:instrText>
-      </w:r>
-      <w:r>
-        <w:fldChar w:fldCharType="separate"/>
-      </w:r>
-      <w:r>
-        <w:rPr>
-          <w:noProof/>
-        </w:rPr>
-        <w:t>2</w:t>
-      </w:r>
-      <w:r>
-        <w:fldChar w:fldCharType="end"/>
-      </w:r>
+      <w:ins w:id="64" w:author="Microsoft Office User" w:date="2018-11-09T15:44:00Z">
+        <w:r>
+          <w:t>1</w:t>
+        </w:r>
+      </w:ins>
+      <w:del w:id="65" w:author="Microsoft Office User" w:date="2018-11-09T15:44:00Z">
+        <w:r>
+          <w:fldChar w:fldCharType="begin"/>
+        </w:r>
+        <w:r>
+          <w:delInstrText xml:space="preserve"> SEQ Figure \* ARABIC </w:delInstrText>
+        </w:r>
+        <w:r>
+          <w:fldChar w:fldCharType="separate"/>
+        </w:r>
+        <w:r>
+          <w:rPr>
+            <w:noProof/>
+          </w:rPr>
+          <w:delText>2</w:delText>
+        </w:r>
+        <w:r>
+          <w:fldChar w:fldCharType="end"/>
+        </w:r>
+      </w:del>
     </w:p>
     <w:p>
       <w:pPr>
@@ -1813,21 +1878,41 @@
           <w:numId w:val="1"/>
         </w:numPr>
         <w:rPr>
+          <w:ins w:id="66" w:author="Microsoft Office User" w:date="2018-11-09T15:46:00Z"/>
           <w:i/>
-          <w:rPrChange w:id="46" w:author="James Curtis" w:date="2018-11-09T00:16:00Z">
+        </w:rPr>
+      </w:pPr>
+      <w:r>
+        <w:rPr>
+          <w:i/>
+          <w:rPrChange w:id="67" w:author="James Curtis" w:date="2018-11-09T00:16:00Z">
             <w:rPr/>
           </w:rPrChange>
         </w:rPr>
-      </w:pPr>
-      <w:r>
+        <w:t xml:space="preserve">How does time of day influence the number of police stops? </w:t>
+      </w:r>
+    </w:p>
+    <w:p>
+      <w:pPr>
+        <w:pStyle w:val="ListParagraph"/>
+        <w:ind w:left="1440"/>
         <w:rPr>
           <w:i/>
-          <w:rPrChange w:id="47" w:author="James Curtis" w:date="2018-11-09T00:16:00Z">
+          <w:rPrChange w:id="68" w:author="Microsoft Office User" w:date="2018-11-09T15:46:00Z">
             <w:rPr/>
           </w:rPrChange>
         </w:rPr>
-        <w:t xml:space="preserve">How does time of day influence the number of police stops? </w:t>
-      </w:r>
+        <w:pPrChange w:id="69" w:author="Microsoft Office User" w:date="2018-11-09T15:46:00Z">
+          <w:pPr>
+            <w:pStyle w:val="ListParagraph"/>
+            <w:numPr>
+              <w:ilvl w:val="1"/>
+              <w:numId w:val="1"/>
+            </w:numPr>
+            <w:ind w:left="1440" w:hanging="360"/>
+          </w:pPr>
+        </w:pPrChange>
+      </w:pPr>
     </w:p>
     <w:p>
       <w:pPr>
@@ -1850,12 +1935,12 @@
       <w:r>
         <w:t>differences between various times of day in relation to city activities</w:t>
       </w:r>
-      <w:del w:id="48" w:author="James Curtis" w:date="2018-11-09T00:14:00Z">
+      <w:del w:id="70" w:author="James Curtis" w:date="2018-11-09T00:14:00Z">
         <w:r>
           <w:delText xml:space="preserve">. </w:delText>
         </w:r>
       </w:del>
-      <w:ins w:id="49" w:author="James Curtis" w:date="2018-11-09T00:14:00Z">
+      <w:ins w:id="71" w:author="James Curtis" w:date="2018-11-09T00:14:00Z">
         <w:r>
           <w:t xml:space="preserve">.  </w:t>
         </w:r>
@@ -1895,12 +1980,12 @@
       <w:r>
         <w:t>afternoon includes return commute activity, evening represents leisure or commute activities (especially for shift workers), and night generally includes sleep and leisure activities</w:t>
       </w:r>
-      <w:del w:id="50" w:author="James Curtis" w:date="2018-11-09T00:14:00Z">
+      <w:del w:id="72" w:author="James Curtis" w:date="2018-11-09T00:14:00Z">
         <w:r>
           <w:delText xml:space="preserve">. </w:delText>
         </w:r>
       </w:del>
-      <w:ins w:id="51" w:author="James Curtis" w:date="2018-11-09T00:14:00Z">
+      <w:ins w:id="73" w:author="James Curtis" w:date="2018-11-09T00:14:00Z">
         <w:r>
           <w:t xml:space="preserve">.  </w:t>
         </w:r>
@@ -1924,109 +2009,206 @@
       <w:r>
         <w:t xml:space="preserve"> from the data for this question, represented in Fig</w:t>
       </w:r>
-      <w:del w:id="52" w:author="James Curtis" w:date="2018-11-09T00:14:00Z">
+      <w:del w:id="74" w:author="James Curtis" w:date="2018-11-09T00:14:00Z">
         <w:r>
           <w:delText xml:space="preserve">. </w:delText>
         </w:r>
       </w:del>
-      <w:ins w:id="53" w:author="James Curtis" w:date="2018-11-09T00:14:00Z">
+      <w:ins w:id="75" w:author="Microsoft Office User" w:date="2018-11-09T15:47:00Z">
+        <w:r>
+          <w:t>ure</w:t>
+        </w:r>
+      </w:ins>
+      <w:ins w:id="76" w:author="James Curtis" w:date="2018-11-09T00:14:00Z">
+        <w:del w:id="77" w:author="Microsoft Office User" w:date="2018-11-09T15:47:00Z">
+          <w:r>
+            <w:delText xml:space="preserve">. </w:delText>
+          </w:r>
+        </w:del>
+        <w:r>
+          <w:t xml:space="preserve"> </w:t>
+        </w:r>
+      </w:ins>
+      <w:r>
+        <w:t>2</w:t>
+      </w:r>
+      <w:r>
+        <w:t xml:space="preserve"> below, </w:t>
+      </w:r>
+      <w:del w:id="78" w:author="Microsoft Office User" w:date="2018-11-09T15:48:00Z">
+        <w:r>
+          <w:delText xml:space="preserve">include </w:delText>
+        </w:r>
+      </w:del>
+      <w:ins w:id="79" w:author="Microsoft Office User" w:date="2018-11-09T15:48:00Z">
+        <w:r>
+          <w:t>are</w:t>
+        </w:r>
+        <w:r>
+          <w:t xml:space="preserve"> </w:t>
+        </w:r>
+      </w:ins>
+      <w:r>
+        <w:t xml:space="preserve">that police stops were especially prevalent from 6pm to 12AM, with traffic stops at </w:t>
+      </w:r>
+      <w:del w:id="80" w:author="Microsoft Office User" w:date="2018-11-09T15:48:00Z">
+        <w:r>
+          <w:delText xml:space="preserve">an average of </w:delText>
+        </w:r>
+      </w:del>
+      <w:r>
+        <w:t>9</w:t>
+      </w:r>
+      <w:ins w:id="81" w:author="Microsoft Office User" w:date="2018-11-09T15:48:00Z">
+        <w:r>
+          <w:t>,</w:t>
+        </w:r>
+      </w:ins>
+      <w:r>
+        <w:t>199 and suspicious stops at 7</w:t>
+      </w:r>
+      <w:ins w:id="82" w:author="Microsoft Office User" w:date="2018-11-09T15:48:00Z">
+        <w:r>
+          <w:t>,</w:t>
+        </w:r>
+      </w:ins>
+      <w:r>
+        <w:t>197</w:t>
+      </w:r>
+      <w:del w:id="83" w:author="James Curtis" w:date="2018-11-09T00:14:00Z">
+        <w:r>
+          <w:delText xml:space="preserve">. </w:delText>
+        </w:r>
+      </w:del>
+      <w:ins w:id="84" w:author="James Curtis" w:date="2018-11-09T00:14:00Z">
         <w:r>
           <w:t xml:space="preserve">.  </w:t>
         </w:r>
       </w:ins>
       <w:r>
-        <w:t>2</w:t>
-      </w:r>
-      <w:r>
-        <w:t xml:space="preserve"> below, include that police stops were especially prevalent from 6pm to 12AM, with traffic stops at an average of 9199 and suspicious stops at 7197</w:t>
-      </w:r>
-      <w:del w:id="54" w:author="James Curtis" w:date="2018-11-09T00:14:00Z">
+        <w:t>Suspicious stops nearly equaled traffic stops for periods other than 6pm to 12AM</w:t>
+      </w:r>
+      <w:del w:id="85" w:author="James Curtis" w:date="2018-11-09T00:14:00Z">
         <w:r>
           <w:delText xml:space="preserve">. </w:delText>
         </w:r>
       </w:del>
-      <w:ins w:id="55" w:author="James Curtis" w:date="2018-11-09T00:14:00Z">
+      <w:ins w:id="86" w:author="James Curtis" w:date="2018-11-09T00:14:00Z">
         <w:r>
           <w:t xml:space="preserve">.  </w:t>
         </w:r>
       </w:ins>
-      <w:r>
-        <w:t>Suspicious stops nearly equaled traffic stops for periods other than 6pm to 12AM</w:t>
-      </w:r>
-      <w:del w:id="56" w:author="James Curtis" w:date="2018-11-09T00:14:00Z">
+      <w:ins w:id="87" w:author="Microsoft Office User" w:date="2018-11-09T15:48:00Z">
+        <w:r>
+          <w:t>Sixty-five percent</w:t>
+        </w:r>
+      </w:ins>
+      <w:del w:id="88" w:author="Microsoft Office User" w:date="2018-11-09T15:48:00Z">
+        <w:r>
+          <w:delText>65%</w:delText>
+        </w:r>
+      </w:del>
+      <w:r>
+        <w:t xml:space="preserve"> of all stops occurred during the second half of the day, from 12PM to 12AM</w:t>
+      </w:r>
+      <w:del w:id="89" w:author="James Curtis" w:date="2018-11-09T00:14:00Z">
         <w:r>
           <w:delText xml:space="preserve">. </w:delText>
         </w:r>
       </w:del>
-      <w:ins w:id="57" w:author="James Curtis" w:date="2018-11-09T00:14:00Z">
+      <w:ins w:id="90" w:author="James Curtis" w:date="2018-11-09T00:14:00Z">
         <w:r>
           <w:t xml:space="preserve">.  </w:t>
         </w:r>
       </w:ins>
-      <w:r>
-        <w:t>65% of all stops occurred during the second half of the day, from 12PM to 12AM</w:t>
-      </w:r>
-      <w:del w:id="58" w:author="James Curtis" w:date="2018-11-09T00:14:00Z">
-        <w:r>
-          <w:delText>.</w:delText>
-        </w:r>
-        <w:r>
-          <w:delText xml:space="preserve"> </w:delText>
-        </w:r>
-      </w:del>
-      <w:ins w:id="59" w:author="James Curtis" w:date="2018-11-09T00:14:00Z">
+    </w:p>
+    <w:p>
+      <w:pPr>
+        <w:pStyle w:val="ListParagraph"/>
+      </w:pPr>
+    </w:p>
+    <w:p>
+      <w:pPr>
+        <w:pStyle w:val="ListParagraph"/>
+      </w:pPr>
+      <w:r>
+        <w:t xml:space="preserve">It would be interesting to correlate this data with information on where police are </w:t>
+      </w:r>
+      <w:ins w:id="91" w:author="Microsoft Office User" w:date="2018-11-09T15:49:00Z">
+        <w:r>
+          <w:t xml:space="preserve">stationed throughout </w:t>
+        </w:r>
+      </w:ins>
+      <w:del w:id="92" w:author="Microsoft Office User" w:date="2018-11-09T15:49:00Z">
+        <w:r>
+          <w:delText xml:space="preserve">positioned in </w:delText>
+        </w:r>
+      </w:del>
+      <w:r>
+        <w:t>the city during various times</w:t>
+      </w:r>
+      <w:ins w:id="93" w:author="Microsoft Office User" w:date="2018-11-09T15:49:00Z">
+        <w:r>
+          <w:t xml:space="preserve"> </w:t>
+        </w:r>
+      </w:ins>
+      <w:del w:id="94" w:author="Microsoft Office User" w:date="2018-11-09T15:49:00Z">
+        <w:r>
+          <w:delText xml:space="preserve">, </w:delText>
+        </w:r>
+      </w:del>
+      <w:r>
+        <w:t>and which duties they are performing</w:t>
+      </w:r>
+      <w:del w:id="95" w:author="James Curtis" w:date="2018-11-09T00:14:00Z">
+        <w:r>
+          <w:delText xml:space="preserve">. </w:delText>
+        </w:r>
+      </w:del>
+      <w:ins w:id="96" w:author="James Curtis" w:date="2018-11-09T00:14:00Z">
         <w:r>
           <w:t xml:space="preserve">.  </w:t>
         </w:r>
       </w:ins>
-    </w:p>
-    <w:p>
-      <w:pPr>
-        <w:pStyle w:val="ListParagraph"/>
-      </w:pPr>
-    </w:p>
-    <w:p>
-      <w:pPr>
-        <w:pStyle w:val="ListParagraph"/>
-      </w:pPr>
-      <w:r>
-        <w:t>It would be interesting to correlate this data with information on where police are positioned in the city during various times, and which duties they are performing</w:t>
-      </w:r>
-      <w:del w:id="60" w:author="James Curtis" w:date="2018-11-09T00:14:00Z">
+      <w:r>
+        <w:t xml:space="preserve">As stops can be generated by </w:t>
+      </w:r>
+      <w:commentRangeStart w:id="97"/>
+      <w:r>
+        <w:t>police</w:t>
+      </w:r>
+      <w:commentRangeEnd w:id="97"/>
+      <w:r>
+        <w:rPr>
+          <w:rStyle w:val="CommentReference"/>
+        </w:rPr>
+        <w:commentReference w:id="97"/>
+      </w:r>
+      <w:r>
+        <w:t xml:space="preserve">, a larger presence may result in more </w:t>
+      </w:r>
+      <w:r>
+        <w:t>events that would necessitate a stop being witnessed</w:t>
+      </w:r>
+      <w:del w:id="99" w:author="James Curtis" w:date="2018-11-09T00:14:00Z">
         <w:r>
           <w:delText xml:space="preserve">. </w:delText>
         </w:r>
       </w:del>
-      <w:ins w:id="61" w:author="James Curtis" w:date="2018-11-09T00:14:00Z">
+      <w:ins w:id="100" w:author="James Curtis" w:date="2018-11-09T00:14:00Z">
         <w:r>
           <w:t xml:space="preserve">.  </w:t>
         </w:r>
       </w:ins>
       <w:r>
-        <w:t xml:space="preserve">As stops can be generated by police, a larger presence may result in more </w:t>
-      </w:r>
-      <w:r>
-        <w:t>events that would necessitate a stop being witnessed</w:t>
-      </w:r>
-      <w:del w:id="62" w:author="James Curtis" w:date="2018-11-09T00:14:00Z">
+        <w:t>To our knowledge, this information is not publicly available</w:t>
+      </w:r>
+      <w:del w:id="101" w:author="James Curtis" w:date="2018-11-09T00:14:00Z">
         <w:r>
           <w:delText xml:space="preserve">. </w:delText>
         </w:r>
       </w:del>
-      <w:ins w:id="63" w:author="James Curtis" w:date="2018-11-09T00:14:00Z">
-        <w:r>
-          <w:t xml:space="preserve">.  </w:t>
-        </w:r>
-      </w:ins>
-      <w:r>
-        <w:t>To our knowledge, this information is not publicly available</w:t>
-      </w:r>
-      <w:del w:id="64" w:author="James Curtis" w:date="2018-11-09T00:14:00Z">
-        <w:r>
-          <w:delText xml:space="preserve">. </w:delText>
-        </w:r>
-      </w:del>
-      <w:ins w:id="65" w:author="James Curtis" w:date="2018-11-09T00:14:00Z">
+      <w:ins w:id="102" w:author="James Curtis" w:date="2018-11-09T00:14:00Z">
         <w:r>
           <w:t xml:space="preserve">.  </w:t>
         </w:r>
@@ -2040,9 +2222,16 @@
       <w:r>
         <w:t xml:space="preserve">Figure </w:t>
       </w:r>
-      <w:r>
-        <w:t>3</w:t>
-      </w:r>
+      <w:ins w:id="103" w:author="Microsoft Office User" w:date="2018-11-09T15:47:00Z">
+        <w:r>
+          <w:t>2</w:t>
+        </w:r>
+      </w:ins>
+      <w:del w:id="104" w:author="Microsoft Office User" w:date="2018-11-09T15:47:00Z">
+        <w:r>
+          <w:delText>3</w:delText>
+        </w:r>
+      </w:del>
     </w:p>
     <w:p>
       <w:pPr>
@@ -2070,7 +2259,7 @@
                     </pic:cNvPicPr>
                   </pic:nvPicPr>
                   <pic:blipFill>
-                    <a:blip r:embed="rId21">
+                    <a:blip r:embed="rId24">
                       <a:extLst>
                         <a:ext uri="{28A0092B-C50C-407E-A947-70E740481C1C}">
                           <a14:useLocalDpi xmlns:a14="http://schemas.microsoft.com/office/drawing/2010/main" val="0"/>
@@ -2144,7 +2333,7 @@
           <w:numId w:val="1"/>
         </w:numPr>
         <w:rPr>
-          <w:ins w:id="66" w:author="James Curtis" w:date="2018-11-09T00:16:00Z"/>
+          <w:ins w:id="105" w:author="James Curtis" w:date="2018-11-09T00:16:00Z"/>
           <w:b/>
         </w:rPr>
       </w:pPr>
@@ -2208,13 +2397,13 @@
         <w:rPr>
           <w:b/>
           <w:i/>
-          <w:rPrChange w:id="67" w:author="James Curtis" w:date="2018-11-09T00:17:00Z">
+          <w:rPrChange w:id="106" w:author="James Curtis" w:date="2018-11-09T00:17:00Z">
             <w:rPr>
               <w:b/>
             </w:rPr>
           </w:rPrChange>
         </w:rPr>
-        <w:pPrChange w:id="68" w:author="James Curtis" w:date="2018-11-09T00:16:00Z">
+        <w:pPrChange w:id="107" w:author="James Curtis" w:date="2018-11-09T00:16:00Z">
           <w:pPr>
             <w:pStyle w:val="ListParagraph"/>
             <w:numPr>
@@ -2224,22 +2413,22 @@
           </w:pPr>
         </w:pPrChange>
       </w:pPr>
-      <w:ins w:id="69" w:author="James Curtis" w:date="2018-11-09T00:16:00Z">
+      <w:ins w:id="108" w:author="James Curtis" w:date="2018-11-09T00:16:00Z">
         <w:r>
           <w:rPr>
             <w:i/>
-            <w:rPrChange w:id="70" w:author="James Curtis" w:date="2018-11-09T00:17:00Z">
+            <w:rPrChange w:id="109" w:author="James Curtis" w:date="2018-11-09T00:17:00Z">
               <w:rPr/>
             </w:rPrChange>
           </w:rPr>
           <w:t xml:space="preserve">How do race and gender predict </w:t>
         </w:r>
       </w:ins>
-      <w:ins w:id="71" w:author="James Curtis" w:date="2018-11-09T00:17:00Z">
+      <w:ins w:id="110" w:author="James Curtis" w:date="2018-11-09T00:17:00Z">
         <w:r>
           <w:rPr>
             <w:i/>
-            <w:rPrChange w:id="72" w:author="James Curtis" w:date="2018-11-09T00:17:00Z">
+            <w:rPrChange w:id="111" w:author="James Curtis" w:date="2018-11-09T00:17:00Z">
               <w:rPr/>
             </w:rPrChange>
           </w:rPr>
@@ -2259,12 +2448,12 @@
       <w:r>
         <w:t>We were interested in doing a bivariate analysis of police stops using demographic indicators already in the data, such as the person’s perceived gender and perceived race by the officer responding</w:t>
       </w:r>
-      <w:del w:id="73" w:author="James Curtis" w:date="2018-11-09T00:14:00Z">
+      <w:del w:id="112" w:author="James Curtis" w:date="2018-11-09T00:14:00Z">
         <w:r>
           <w:delText xml:space="preserve">. </w:delText>
         </w:r>
       </w:del>
-      <w:ins w:id="74" w:author="James Curtis" w:date="2018-11-09T00:14:00Z">
+      <w:ins w:id="113" w:author="James Curtis" w:date="2018-11-09T00:14:00Z">
         <w:r>
           <w:t xml:space="preserve">.  </w:t>
         </w:r>
@@ -2272,12 +2461,12 @@
       <w:r>
         <w:t>A few interesting notes: the highest combination was black males, at 26.7% of all police stops, followed by white males with 17.5% of all police stops</w:t>
       </w:r>
-      <w:del w:id="75" w:author="James Curtis" w:date="2018-11-09T00:14:00Z">
+      <w:del w:id="114" w:author="James Curtis" w:date="2018-11-09T00:14:00Z">
         <w:r>
           <w:delText xml:space="preserve">. </w:delText>
         </w:r>
       </w:del>
-      <w:ins w:id="76" w:author="James Curtis" w:date="2018-11-09T00:14:00Z">
+      <w:ins w:id="115" w:author="James Curtis" w:date="2018-11-09T00:14:00Z">
         <w:r>
           <w:t xml:space="preserve">.  </w:t>
         </w:r>
@@ -2288,12 +2477,12 @@
       <w:r>
         <w:t>the next highest combination was white women at 9.2%</w:t>
       </w:r>
-      <w:del w:id="77" w:author="James Curtis" w:date="2018-11-09T00:14:00Z">
+      <w:del w:id="116" w:author="James Curtis" w:date="2018-11-09T00:14:00Z">
         <w:r>
           <w:delText xml:space="preserve">. </w:delText>
         </w:r>
       </w:del>
-      <w:ins w:id="78" w:author="James Curtis" w:date="2018-11-09T00:14:00Z">
+      <w:ins w:id="117" w:author="James Curtis" w:date="2018-11-09T00:14:00Z">
         <w:r>
           <w:t xml:space="preserve">.  </w:t>
         </w:r>
@@ -2301,12 +2490,12 @@
       <w:r>
         <w:t>Again, without having a representative sample of drivers, this information is less actionable and we are cautious to draw conclusions without adding additional factors</w:t>
       </w:r>
-      <w:del w:id="79" w:author="James Curtis" w:date="2018-11-09T00:14:00Z">
+      <w:del w:id="118" w:author="James Curtis" w:date="2018-11-09T00:14:00Z">
         <w:r>
           <w:delText xml:space="preserve">. </w:delText>
         </w:r>
       </w:del>
-      <w:ins w:id="80" w:author="James Curtis" w:date="2018-11-09T00:14:00Z">
+      <w:ins w:id="119" w:author="James Curtis" w:date="2018-11-09T00:14:00Z">
         <w:r>
           <w:t xml:space="preserve">.  </w:t>
         </w:r>
@@ -2318,8 +2507,18 @@
         <w:keepNext/>
       </w:pPr>
       <w:r>
-        <w:t>Figure 4</w:t>
-      </w:r>
+        <w:t xml:space="preserve">Figure </w:t>
+      </w:r>
+      <w:ins w:id="120" w:author="Microsoft Office User" w:date="2018-11-09T15:52:00Z">
+        <w:r>
+          <w:t>3</w:t>
+        </w:r>
+      </w:ins>
+      <w:del w:id="121" w:author="Microsoft Office User" w:date="2018-11-09T15:52:00Z">
+        <w:r>
+          <w:delText>4</w:delText>
+        </w:r>
+      </w:del>
     </w:p>
     <w:p>
       <w:pPr>
@@ -2345,7 +2544,7 @@
                     <pic:cNvPicPr/>
                   </pic:nvPicPr>
                   <pic:blipFill>
-                    <a:blip r:embed="rId22"/>
+                    <a:blip r:embed="rId25"/>
                     <a:stretch>
                       <a:fillRect/>
                     </a:stretch>
@@ -2414,7 +2613,7 @@
           <w:numId w:val="1"/>
         </w:numPr>
         <w:rPr>
-          <w:ins w:id="81" w:author="James Curtis" w:date="2018-11-09T00:17:00Z"/>
+          <w:ins w:id="122" w:author="James Curtis" w:date="2018-11-09T00:17:00Z"/>
           <w:b/>
         </w:rPr>
       </w:pPr>
@@ -2465,13 +2664,13 @@
         <w:rPr>
           <w:b/>
           <w:i/>
-          <w:rPrChange w:id="82" w:author="James Curtis" w:date="2018-11-09T00:18:00Z">
+          <w:rPrChange w:id="123" w:author="James Curtis" w:date="2018-11-09T00:18:00Z">
             <w:rPr>
               <w:b/>
             </w:rPr>
           </w:rPrChange>
         </w:rPr>
-        <w:pPrChange w:id="83" w:author="James Curtis" w:date="2018-11-09T00:17:00Z">
+        <w:pPrChange w:id="124" w:author="James Curtis" w:date="2018-11-09T00:17:00Z">
           <w:pPr>
             <w:pStyle w:val="ListParagraph"/>
             <w:numPr>
@@ -2481,22 +2680,22 @@
           </w:pPr>
         </w:pPrChange>
       </w:pPr>
-      <w:ins w:id="84" w:author="James Curtis" w:date="2018-11-09T00:17:00Z">
+      <w:ins w:id="125" w:author="James Curtis" w:date="2018-11-09T00:17:00Z">
         <w:r>
           <w:rPr>
             <w:i/>
-            <w:rPrChange w:id="85" w:author="James Curtis" w:date="2018-11-09T00:18:00Z">
+            <w:rPrChange w:id="126" w:author="James Curtis" w:date="2018-11-09T00:18:00Z">
               <w:rPr/>
             </w:rPrChange>
           </w:rPr>
           <w:t>Which precincts have g</w:t>
         </w:r>
       </w:ins>
-      <w:ins w:id="86" w:author="James Curtis" w:date="2018-11-09T00:18:00Z">
+      <w:ins w:id="127" w:author="James Curtis" w:date="2018-11-09T00:18:00Z">
         <w:r>
           <w:rPr>
             <w:i/>
-            <w:rPrChange w:id="87" w:author="James Curtis" w:date="2018-11-09T00:18:00Z">
+            <w:rPrChange w:id="128" w:author="James Curtis" w:date="2018-11-09T00:18:00Z">
               <w:rPr/>
             </w:rPrChange>
           </w:rPr>
@@ -2514,78 +2713,203 @@
         <w:pStyle w:val="ListParagraph"/>
       </w:pPr>
       <w:r>
-        <w:t xml:space="preserve">We were interested in measuring the correlation between a pre-race determination for </w:t>
+        <w:t xml:space="preserve">We were interested in measuring the correlation between a pre-race determination for a </w:t>
       </w:r>
       <w:proofErr w:type="gramStart"/>
       <w:r>
-        <w:t>a police</w:t>
+        <w:t>police</w:t>
       </w:r>
       <w:proofErr w:type="gramEnd"/>
       <w:r>
         <w:t xml:space="preserve"> stop, which represented a subset of the total police stops (as not all stops have this datapoint), and perceived race as recorded by the officer during an interaction</w:t>
       </w:r>
-      <w:del w:id="88" w:author="James Curtis" w:date="2018-11-09T00:14:00Z">
+      <w:del w:id="129" w:author="James Curtis" w:date="2018-11-09T00:14:00Z">
         <w:r>
           <w:delText xml:space="preserve">. </w:delText>
         </w:r>
       </w:del>
-      <w:ins w:id="89" w:author="James Curtis" w:date="2018-11-09T00:14:00Z">
+      <w:ins w:id="130" w:author="James Curtis" w:date="2018-11-09T00:14:00Z">
         <w:r>
           <w:t xml:space="preserve">.  </w:t>
         </w:r>
       </w:ins>
       <w:r>
-        <w:t xml:space="preserve">There is a large disparity between results in precinct 3 and the other precincts, with precinct 3 reflecting a 30% difference between pre-race and perceived race during </w:t>
+        <w:t xml:space="preserve">There is a large disparity between results in precinct </w:t>
+      </w:r>
+      <w:ins w:id="131" w:author="Microsoft Office User" w:date="2018-11-09T16:12:00Z">
+        <w:r>
+          <w:t>three (3)</w:t>
+        </w:r>
+      </w:ins>
+      <w:del w:id="132" w:author="Microsoft Office User" w:date="2018-11-09T16:12:00Z">
+        <w:r>
+          <w:delText>3</w:delText>
+        </w:r>
+      </w:del>
+      <w:r>
+        <w:t xml:space="preserve"> and the other precincts, with precinct </w:t>
+      </w:r>
+      <w:ins w:id="133" w:author="Microsoft Office User" w:date="2018-11-09T16:12:00Z">
+        <w:r>
+          <w:t>three (</w:t>
+        </w:r>
+      </w:ins>
+      <w:r>
+        <w:t>3</w:t>
+      </w:r>
+      <w:ins w:id="134" w:author="Microsoft Office User" w:date="2018-11-09T16:12:00Z">
+        <w:r>
+          <w:t>)</w:t>
+        </w:r>
+      </w:ins>
+      <w:r>
+        <w:t xml:space="preserve"> reflecting a 30% difference between pre-race and perceived race during a </w:t>
       </w:r>
       <w:proofErr w:type="gramStart"/>
       <w:r>
-        <w:t>a police</w:t>
+        <w:t>police</w:t>
       </w:r>
       <w:proofErr w:type="gramEnd"/>
       <w:r>
         <w:t xml:space="preserve"> stop</w:t>
       </w:r>
-      <w:del w:id="90" w:author="James Curtis" w:date="2018-11-09T00:14:00Z">
+      <w:del w:id="135" w:author="James Curtis" w:date="2018-11-09T00:14:00Z">
         <w:r>
           <w:delText xml:space="preserve">. </w:delText>
         </w:r>
       </w:del>
-      <w:ins w:id="91" w:author="James Curtis" w:date="2018-11-09T00:14:00Z">
+      <w:ins w:id="136" w:author="James Curtis" w:date="2018-11-09T00:14:00Z">
         <w:r>
           <w:t xml:space="preserve">.  </w:t>
         </w:r>
       </w:ins>
       <w:r>
-        <w:t xml:space="preserve">This is nearly greater by a factor of two, than the next nearest precinct, and precincts 1, 2, 4, and 5 cluster closely in the low to </w:t>
+        <w:t>This is nearly greater by a factor of two, than the next nearest precinct, and precincts</w:t>
+      </w:r>
+      <w:ins w:id="137" w:author="Microsoft Office User" w:date="2018-11-09T16:13:00Z">
+        <w:r>
+          <w:t xml:space="preserve"> one</w:t>
+        </w:r>
+      </w:ins>
+      <w:r>
+        <w:t xml:space="preserve"> </w:t>
+      </w:r>
+      <w:ins w:id="138" w:author="Microsoft Office User" w:date="2018-11-09T16:13:00Z">
+        <w:r>
+          <w:t>(</w:t>
+        </w:r>
+      </w:ins>
+      <w:r>
+        <w:t>1</w:t>
+      </w:r>
+      <w:ins w:id="139" w:author="Microsoft Office User" w:date="2018-11-09T16:13:00Z">
+        <w:r>
+          <w:t>)</w:t>
+        </w:r>
+      </w:ins>
+      <w:r>
+        <w:t xml:space="preserve">, </w:t>
+      </w:r>
+      <w:ins w:id="140" w:author="Microsoft Office User" w:date="2018-11-09T16:13:00Z">
+        <w:r>
+          <w:t>two (</w:t>
+        </w:r>
+      </w:ins>
+      <w:r>
+        <w:t>2</w:t>
+      </w:r>
+      <w:ins w:id="141" w:author="Microsoft Office User" w:date="2018-11-09T16:13:00Z">
+        <w:r>
+          <w:t>)</w:t>
+        </w:r>
+      </w:ins>
+      <w:r>
+        <w:t xml:space="preserve">, </w:t>
+      </w:r>
+      <w:ins w:id="142" w:author="Microsoft Office User" w:date="2018-11-09T16:13:00Z">
+        <w:r>
+          <w:t>four (</w:t>
+        </w:r>
+      </w:ins>
+      <w:r>
+        <w:t>4</w:t>
+      </w:r>
+      <w:ins w:id="143" w:author="Microsoft Office User" w:date="2018-11-09T16:13:00Z">
+        <w:r>
+          <w:t>)</w:t>
+        </w:r>
+      </w:ins>
+      <w:r>
+        <w:t xml:space="preserve">, and </w:t>
+      </w:r>
+      <w:ins w:id="144" w:author="Microsoft Office User" w:date="2018-11-09T16:13:00Z">
+        <w:r>
+          <w:t>five (</w:t>
+        </w:r>
+      </w:ins>
+      <w:r>
+        <w:t>5</w:t>
+      </w:r>
+      <w:ins w:id="145" w:author="Microsoft Office User" w:date="2018-11-09T16:13:00Z">
+        <w:r>
+          <w:t>)</w:t>
+        </w:r>
+      </w:ins>
+      <w:r>
+        <w:t xml:space="preserve"> cluster closely in the low to </w:t>
       </w:r>
       <w:proofErr w:type="spellStart"/>
       <w:r>
         <w:t>mid teens</w:t>
       </w:r>
       <w:proofErr w:type="spellEnd"/>
-      <w:del w:id="92" w:author="James Curtis" w:date="2018-11-09T00:14:00Z">
+      <w:del w:id="146" w:author="James Curtis" w:date="2018-11-09T00:14:00Z">
         <w:r>
           <w:delText xml:space="preserve">. </w:delText>
         </w:r>
       </w:del>
-      <w:ins w:id="93" w:author="James Curtis" w:date="2018-11-09T00:14:00Z">
+      <w:ins w:id="147" w:author="James Curtis" w:date="2018-11-09T00:14:00Z">
         <w:r>
           <w:t xml:space="preserve">.  </w:t>
         </w:r>
       </w:ins>
-      <w:r>
-        <w:t>It is possible this is due to the observed racial diversity in precinct 3, as seen on the dot plot map</w:t>
-      </w:r>
-      <w:del w:id="94" w:author="James Curtis" w:date="2018-11-09T00:14:00Z">
+      <w:commentRangeStart w:id="148"/>
+      <w:r>
+        <w:t xml:space="preserve">It is possible this is due to the observed racial diversity in precinct </w:t>
+      </w:r>
+      <w:ins w:id="149" w:author="Microsoft Office User" w:date="2018-11-09T16:14:00Z">
+        <w:r>
+          <w:t>three (</w:t>
+        </w:r>
+      </w:ins>
+      <w:r>
+        <w:t>3</w:t>
+      </w:r>
+      <w:ins w:id="150" w:author="Microsoft Office User" w:date="2018-11-09T16:14:00Z">
+        <w:r>
+          <w:t>)</w:t>
+        </w:r>
+      </w:ins>
+      <w:r>
+        <w:t>, as seen on the dot plot map</w:t>
+      </w:r>
+      <w:del w:id="151" w:author="James Curtis" w:date="2018-11-09T00:14:00Z">
         <w:r>
           <w:delText xml:space="preserve">. </w:delText>
         </w:r>
       </w:del>
-      <w:ins w:id="95" w:author="James Curtis" w:date="2018-11-09T00:14:00Z">
+      <w:ins w:id="152" w:author="James Curtis" w:date="2018-11-09T00:14:00Z">
         <w:r>
           <w:t xml:space="preserve">.  </w:t>
         </w:r>
       </w:ins>
+      <w:commentRangeEnd w:id="148"/>
+      <w:r>
+        <w:rPr>
+          <w:rStyle w:val="CommentReference"/>
+        </w:rPr>
+        <w:commentReference w:id="148"/>
+      </w:r>
     </w:p>
     <w:p>
       <w:pPr>
@@ -2593,10 +2917,25 @@
         <w:keepNext/>
       </w:pPr>
       <w:r>
-        <w:t>Figure 5</w:t>
-      </w:r>
-    </w:p>
-    <w:p>
+        <w:t xml:space="preserve">Figure </w:t>
+      </w:r>
+      <w:ins w:id="153" w:author="Microsoft Office User" w:date="2018-11-09T15:52:00Z">
+        <w:r>
+          <w:t>4</w:t>
+        </w:r>
+      </w:ins>
+      <w:del w:id="154" w:author="Microsoft Office User" w:date="2018-11-09T15:52:00Z">
+        <w:r>
+          <w:delText>5</w:delText>
+        </w:r>
+      </w:del>
+    </w:p>
+    <w:p>
+      <w:pPr>
+        <w:rPr>
+          <w:ins w:id="155" w:author="Microsoft Office User" w:date="2018-11-09T16:01:00Z"/>
+        </w:rPr>
+      </w:pPr>
       <w:r>
         <w:rPr>
           <w:noProof/>
@@ -2617,7 +2956,7 @@
                     <pic:cNvPicPr/>
                   </pic:nvPicPr>
                   <pic:blipFill>
-                    <a:blip r:embed="rId23"/>
+                    <a:blip r:embed="rId26"/>
                     <a:stretch>
                       <a:fillRect/>
                     </a:stretch>
@@ -2640,210 +2979,504 @@
     </w:p>
     <w:p>
       <w:pPr>
+        <w:rPr>
+          <w:ins w:id="156" w:author="Microsoft Office User" w:date="2018-11-09T16:01:00Z"/>
+        </w:rPr>
+      </w:pPr>
+    </w:p>
+    <w:p>
+      <w:pPr>
+        <w:rPr>
+          <w:ins w:id="157" w:author="Microsoft Office User" w:date="2018-11-09T16:01:00Z"/>
+        </w:rPr>
+      </w:pPr>
+    </w:p>
+    <w:p>
+      <w:pPr>
+        <w:rPr>
+          <w:ins w:id="158" w:author="Microsoft Office User" w:date="2018-11-09T16:01:00Z"/>
+        </w:rPr>
+      </w:pPr>
+    </w:p>
+    <w:p>
+      <w:pPr>
+        <w:rPr>
+          <w:ins w:id="159" w:author="Microsoft Office User" w:date="2018-11-09T16:01:00Z"/>
+        </w:rPr>
+      </w:pPr>
+    </w:p>
+    <w:p>
+      <w:pPr>
+        <w:rPr>
+          <w:ins w:id="160" w:author="Microsoft Office User" w:date="2018-11-09T16:01:00Z"/>
+        </w:rPr>
+      </w:pPr>
+    </w:p>
+    <w:p/>
+    <w:p>
+      <w:pPr>
         <w:pStyle w:val="ListParagraph"/>
         <w:numPr>
           <w:ilvl w:val="0"/>
           <w:numId w:val="1"/>
         </w:numPr>
         <w:rPr>
+          <w:ins w:id="161" w:author="Microsoft Office User" w:date="2018-11-09T16:05:00Z"/>
+          <w:color w:val="000000" w:themeColor="text1"/>
+          <w:rPrChange w:id="162" w:author="Microsoft Office User" w:date="2018-11-09T16:07:00Z">
+            <w:rPr>
+              <w:ins w:id="163" w:author="Microsoft Office User" w:date="2018-11-09T16:05:00Z"/>
+              <w:color w:val="C00000"/>
+            </w:rPr>
+          </w:rPrChange>
+        </w:rPr>
+      </w:pPr>
+      <w:commentRangeStart w:id="164"/>
+      <w:r>
+        <w:rPr>
+          <w:color w:val="000000" w:themeColor="text1"/>
+          <w:rPrChange w:id="165" w:author="Microsoft Office User" w:date="2018-11-09T16:07:00Z">
+            <w:rPr>
+              <w:color w:val="C00000"/>
+            </w:rPr>
+          </w:rPrChange>
+        </w:rPr>
+        <w:t xml:space="preserve">Does the type of police stop (traffic vs suspicious) impact whether a person </w:t>
+      </w:r>
+      <w:r>
+        <w:rPr>
+          <w:color w:val="000000" w:themeColor="text1"/>
+          <w:rPrChange w:id="166" w:author="Microsoft Office User" w:date="2018-11-09T16:07:00Z">
+            <w:rPr>
+              <w:color w:val="C00000"/>
+            </w:rPr>
+          </w:rPrChange>
+        </w:rPr>
+        <w:t>will be</w:t>
+      </w:r>
+      <w:r>
+        <w:rPr>
+          <w:color w:val="000000" w:themeColor="text1"/>
+          <w:rPrChange w:id="167" w:author="Microsoft Office User" w:date="2018-11-09T16:07:00Z">
+            <w:rPr>
+              <w:color w:val="C00000"/>
+            </w:rPr>
+          </w:rPrChange>
+        </w:rPr>
+        <w:t xml:space="preserve"> searched?</w:t>
+      </w:r>
+      <w:commentRangeEnd w:id="164"/>
+      <w:r>
+        <w:rPr>
+          <w:rStyle w:val="CommentReference"/>
+        </w:rPr>
+        <w:commentReference w:id="164"/>
+      </w:r>
+    </w:p>
+    <w:p>
+      <w:pPr>
+        <w:ind w:left="720"/>
+        <w:rPr>
+          <w:ins w:id="168" w:author="Microsoft Office User" w:date="2018-11-09T16:02:00Z"/>
+          <w:color w:val="000000" w:themeColor="text1"/>
+          <w:rPrChange w:id="169" w:author="Microsoft Office User" w:date="2018-11-09T16:07:00Z">
+            <w:rPr>
+              <w:ins w:id="170" w:author="Microsoft Office User" w:date="2018-11-09T16:02:00Z"/>
+            </w:rPr>
+          </w:rPrChange>
+        </w:rPr>
+        <w:pPrChange w:id="171" w:author="Microsoft Office User" w:date="2018-11-09T16:05:00Z">
+          <w:pPr>
+            <w:pStyle w:val="ListParagraph"/>
+            <w:numPr>
+              <w:numId w:val="1"/>
+            </w:numPr>
+            <w:ind w:hanging="360"/>
+          </w:pPr>
+        </w:pPrChange>
+      </w:pPr>
+      <w:ins w:id="172" w:author="Microsoft Office User" w:date="2018-11-09T16:05:00Z">
+        <w:r>
+          <w:rPr>
+            <w:color w:val="000000" w:themeColor="text1"/>
+            <w:rPrChange w:id="173" w:author="Microsoft Office User" w:date="2018-11-09T16:07:00Z">
+              <w:rPr>
+                <w:color w:val="C00000"/>
+              </w:rPr>
+            </w:rPrChange>
+          </w:rPr>
+          <w:t>We were int</w:t>
+        </w:r>
+      </w:ins>
+      <w:ins w:id="174" w:author="Microsoft Office User" w:date="2018-11-09T16:06:00Z">
+        <w:r>
+          <w:rPr>
+            <w:color w:val="000000" w:themeColor="text1"/>
+            <w:rPrChange w:id="175" w:author="Microsoft Office User" w:date="2018-11-09T16:07:00Z">
+              <w:rPr>
+                <w:color w:val="C00000"/>
+              </w:rPr>
+            </w:rPrChange>
+          </w:rPr>
+          <w:t xml:space="preserve">erested in determining whether or not there was a relationship between the type of traffic stop and the rate of search. In general, no matter the type of stop, searches </w:t>
+        </w:r>
+      </w:ins>
+      <w:ins w:id="176" w:author="Microsoft Office User" w:date="2018-11-09T16:07:00Z">
+        <w:r>
+          <w:rPr>
+            <w:color w:val="000000" w:themeColor="text1"/>
+            <w:rPrChange w:id="177" w:author="Microsoft Office User" w:date="2018-11-09T16:07:00Z">
+              <w:rPr>
+                <w:color w:val="C00000"/>
+              </w:rPr>
+            </w:rPrChange>
+          </w:rPr>
+          <w:t xml:space="preserve">occurred less than ten percent of the time. </w:t>
+        </w:r>
+      </w:ins>
+    </w:p>
+    <w:p>
+      <w:pPr>
+        <w:pStyle w:val="Caption"/>
+        <w:keepNext/>
+        <w:ind w:left="360"/>
+        <w:pPrChange w:id="178" w:author="Microsoft Office User" w:date="2018-11-09T16:02:00Z">
+          <w:pPr>
+            <w:pStyle w:val="ListParagraph"/>
+            <w:numPr>
+              <w:numId w:val="1"/>
+            </w:numPr>
+            <w:ind w:hanging="360"/>
+          </w:pPr>
+        </w:pPrChange>
+      </w:pPr>
+      <w:ins w:id="179" w:author="Microsoft Office User" w:date="2018-11-09T16:02:00Z">
+        <w:r>
+          <w:t xml:space="preserve">Figure </w:t>
+        </w:r>
+      </w:ins>
+      <w:ins w:id="180" w:author="Microsoft Office User" w:date="2018-11-09T16:03:00Z">
+        <w:r>
+          <w:t>5</w:t>
+        </w:r>
+      </w:ins>
+      <w:ins w:id="181" w:author="Microsoft Office User" w:date="2018-11-09T16:04:00Z">
+        <w:r>
+          <w:t xml:space="preserve">: Heat map comparing type of </w:t>
+        </w:r>
+      </w:ins>
+      <w:ins w:id="182" w:author="Microsoft Office User" w:date="2018-11-09T16:05:00Z">
+        <w:r>
+          <w:t>traffic stop to whether the person was searched</w:t>
+        </w:r>
+      </w:ins>
+    </w:p>
+    <w:p>
+      <w:pPr>
+        <w:pStyle w:val="Caption"/>
+        <w:keepNext/>
+        <w:ind w:left="360"/>
+        <w:rPr>
+          <w:del w:id="183" w:author="Microsoft Office User" w:date="2018-11-09T15:58:00Z"/>
           <w:color w:val="C00000"/>
         </w:rPr>
       </w:pPr>
-      <w:r>
-        <w:rPr>
-          <w:color w:val="C00000"/>
-        </w:rPr>
-        <w:t xml:space="preserve">Does the type of police stop (traffic vs suspicious) impact whether a person </w:t>
-      </w:r>
-      <w:r>
-        <w:rPr>
-          <w:color w:val="C00000"/>
-        </w:rPr>
-        <w:t>will be</w:t>
-      </w:r>
-      <w:r>
-        <w:rPr>
-          <w:color w:val="C00000"/>
-        </w:rPr>
-        <w:t xml:space="preserve"> searched?</w:t>
-      </w:r>
-    </w:p>
-    <w:p>
-      <w:pPr>
-        <w:ind w:left="720"/>
-        <w:rPr>
-          <w:color w:val="C00000"/>
-        </w:rPr>
-      </w:pPr>
-      <w:r>
-        <w:rPr>
-          <w:color w:val="C00000"/>
-        </w:rPr>
-        <w:t xml:space="preserve">I don’t think we have plots for this; </w:t>
-      </w:r>
-      <w:r>
-        <w:rPr>
-          <w:color w:val="C00000"/>
-        </w:rPr>
-        <w:t xml:space="preserve">up to </w:t>
+      <w:ins w:id="184" w:author="Microsoft Office User" w:date="2018-11-09T16:00:00Z">
+        <w:r>
+          <w:rPr>
+            <w:noProof/>
+            <w:color w:val="C00000"/>
+          </w:rPr>
+          <w:drawing>
+            <wp:inline distT="0" distB="0" distL="0" distR="0" wp14:anchorId="7F1D2E6A" wp14:editId="2B9DF5CA">
+              <wp:extent cx="3566161" cy="2852928"/>
+              <wp:effectExtent l="0" t="0" r="2540" b="5080"/>
+              <wp:docPr id="4" name="Picture 4"/>
+              <wp:cNvGraphicFramePr>
+                <a:graphicFrameLocks xmlns:a="http://schemas.openxmlformats.org/drawingml/2006/main" noChangeAspect="1"/>
+              </wp:cNvGraphicFramePr>
+              <a:graphic xmlns:a="http://schemas.openxmlformats.org/drawingml/2006/main">
+                <a:graphicData uri="http://schemas.openxmlformats.org/drawingml/2006/picture">
+                  <pic:pic xmlns:pic="http://schemas.openxmlformats.org/drawingml/2006/picture">
+                    <pic:nvPicPr>
+                      <pic:cNvPr id="4" name="Problem &amp; personSearch Map.png"/>
+                      <pic:cNvPicPr/>
+                    </pic:nvPicPr>
+                    <pic:blipFill>
+                      <a:blip r:embed="rId27">
+                        <a:extLst>
+                          <a:ext uri="{28A0092B-C50C-407E-A947-70E740481C1C}">
+                            <a14:useLocalDpi xmlns:a14="http://schemas.microsoft.com/office/drawing/2010/main" val="0"/>
+                          </a:ext>
+                        </a:extLst>
+                      </a:blip>
+                      <a:stretch>
+                        <a:fillRect/>
+                      </a:stretch>
+                    </pic:blipFill>
+                    <pic:spPr>
+                      <a:xfrm>
+                        <a:off x="0" y="0"/>
+                        <a:ext cx="3566161" cy="2852928"/>
+                      </a:xfrm>
+                      <a:prstGeom prst="rect">
+                        <a:avLst/>
+                      </a:prstGeom>
+                    </pic:spPr>
+                  </pic:pic>
+                </a:graphicData>
+              </a:graphic>
+            </wp:inline>
+          </w:drawing>
+        </w:r>
+      </w:ins>
+      <w:del w:id="185" w:author="Microsoft Office User" w:date="2018-11-09T15:58:00Z">
+        <w:r>
+          <w:rPr>
+            <w:color w:val="C00000"/>
+          </w:rPr>
+          <w:delText xml:space="preserve">I don’t think we have plots for this; </w:delText>
+        </w:r>
+        <w:r>
+          <w:rPr>
+            <w:color w:val="C00000"/>
+          </w:rPr>
+          <w:delText>up to ya’ll if we work this one, let me know if I’m missing something somewhere</w:delText>
+        </w:r>
+        <w:r>
+          <w:rPr>
+            <w:color w:val="C00000"/>
+          </w:rPr>
+          <w:delText>---</w:delText>
+        </w:r>
+      </w:del>
+    </w:p>
+    <w:p>
+      <w:pPr>
+        <w:rPr>
+          <w:ins w:id="186" w:author="Microsoft Office User" w:date="2018-11-09T16:03:00Z"/>
+          <w:rPrChange w:id="187" w:author="Microsoft Office User" w:date="2018-11-09T16:03:00Z">
+            <w:rPr>
+              <w:ins w:id="188" w:author="Microsoft Office User" w:date="2018-11-09T16:03:00Z"/>
+              <w:color w:val="C00000"/>
+            </w:rPr>
+          </w:rPrChange>
+        </w:rPr>
+        <w:pPrChange w:id="189" w:author="Microsoft Office User" w:date="2018-11-09T16:03:00Z">
+          <w:pPr>
+            <w:ind w:left="720"/>
+          </w:pPr>
+        </w:pPrChange>
+      </w:pPr>
+    </w:p>
+    <w:p>
+      <w:pPr>
+        <w:pStyle w:val="Caption"/>
+        <w:keepNext/>
+        <w:ind w:left="360"/>
+        <w:rPr>
+          <w:rPrChange w:id="190" w:author="Microsoft Office User" w:date="2018-11-09T16:08:00Z">
+            <w:rPr>
+              <w:color w:val="C00000"/>
+            </w:rPr>
+          </w:rPrChange>
+        </w:rPr>
+        <w:pPrChange w:id="191" w:author="Microsoft Office User" w:date="2018-11-09T16:08:00Z">
+          <w:pPr>
+            <w:ind w:left="720"/>
+          </w:pPr>
+        </w:pPrChange>
+      </w:pPr>
+      <w:ins w:id="192" w:author="Microsoft Office User" w:date="2018-11-09T16:03:00Z">
+        <w:r>
+          <w:t xml:space="preserve">Figure </w:t>
+        </w:r>
+        <w:r>
+          <w:t>6</w:t>
+        </w:r>
+      </w:ins>
+      <w:ins w:id="193" w:author="Microsoft Office User" w:date="2018-11-09T16:05:00Z">
+        <w:r>
+          <w:t>: Heat map comparing type of traffic stop to whether the vehicle was searched</w:t>
+        </w:r>
+      </w:ins>
+    </w:p>
+    <w:p>
+      <w:pPr>
+        <w:rPr>
+          <w:ins w:id="194" w:author="James Curtis" w:date="2018-11-09T00:12:00Z"/>
+          <w:b/>
+        </w:rPr>
+      </w:pPr>
+      <w:ins w:id="195" w:author="Microsoft Office User" w:date="2018-11-09T16:01:00Z">
+        <w:r>
+          <w:rPr>
+            <w:b/>
+            <w:noProof/>
+          </w:rPr>
+          <w:drawing>
+            <wp:inline distT="0" distB="0" distL="0" distR="0" wp14:anchorId="35E20EB9" wp14:editId="35E44285">
+              <wp:extent cx="3566160" cy="2852928"/>
+              <wp:effectExtent l="0" t="0" r="2540" b="5080"/>
+              <wp:docPr id="5" name="Picture 5"/>
+              <wp:cNvGraphicFramePr>
+                <a:graphicFrameLocks xmlns:a="http://schemas.openxmlformats.org/drawingml/2006/main" noChangeAspect="1"/>
+              </wp:cNvGraphicFramePr>
+              <a:graphic xmlns:a="http://schemas.openxmlformats.org/drawingml/2006/main">
+                <a:graphicData uri="http://schemas.openxmlformats.org/drawingml/2006/picture">
+                  <pic:pic xmlns:pic="http://schemas.openxmlformats.org/drawingml/2006/picture">
+                    <pic:nvPicPr>
+                      <pic:cNvPr id="5" name="Problem &amp; vehicleSearch Map.png"/>
+                      <pic:cNvPicPr/>
+                    </pic:nvPicPr>
+                    <pic:blipFill>
+                      <a:blip r:embed="rId28">
+                        <a:extLst>
+                          <a:ext uri="{28A0092B-C50C-407E-A947-70E740481C1C}">
+                            <a14:useLocalDpi xmlns:a14="http://schemas.microsoft.com/office/drawing/2010/main" val="0"/>
+                          </a:ext>
+                        </a:extLst>
+                      </a:blip>
+                      <a:stretch>
+                        <a:fillRect/>
+                      </a:stretch>
+                    </pic:blipFill>
+                    <pic:spPr>
+                      <a:xfrm>
+                        <a:off x="0" y="0"/>
+                        <a:ext cx="3573405" cy="2858724"/>
+                      </a:xfrm>
+                      <a:prstGeom prst="rect">
+                        <a:avLst/>
+                      </a:prstGeom>
+                    </pic:spPr>
+                  </pic:pic>
+                </a:graphicData>
+              </a:graphic>
+            </wp:inline>
+          </w:drawing>
+        </w:r>
+      </w:ins>
+    </w:p>
+    <w:p>
+      <w:pPr>
+        <w:rPr>
+          <w:ins w:id="196" w:author="James Curtis" w:date="2018-11-09T00:18:00Z"/>
+          <w:b/>
+        </w:rPr>
+      </w:pPr>
+    </w:p>
+    <w:p>
+      <w:pPr>
+        <w:rPr>
+          <w:ins w:id="197" w:author="Microsoft Office User" w:date="2018-11-09T16:08:00Z"/>
+          <w:b/>
+        </w:rPr>
+      </w:pPr>
+    </w:p>
+    <w:p>
+      <w:pPr>
+        <w:rPr>
+          <w:ins w:id="198" w:author="Microsoft Office User" w:date="2018-11-09T16:08:00Z"/>
+          <w:b/>
+        </w:rPr>
+      </w:pPr>
+    </w:p>
+    <w:p>
+      <w:pPr>
+        <w:rPr>
+          <w:b/>
+        </w:rPr>
+      </w:pPr>
+      <w:r>
+        <w:rPr>
+          <w:b/>
+        </w:rPr>
+        <w:t xml:space="preserve">Statistical </w:t>
+      </w:r>
+      <w:commentRangeStart w:id="199"/>
+      <w:r>
+        <w:rPr>
+          <w:b/>
+        </w:rPr>
+        <w:t>Analysis</w:t>
+      </w:r>
+      <w:commentRangeEnd w:id="199"/>
+      <w:r>
+        <w:rPr>
+          <w:rStyle w:val="CommentReference"/>
+        </w:rPr>
+        <w:commentReference w:id="199"/>
+      </w:r>
+    </w:p>
+    <w:p>
+      <w:pPr>
+        <w:rPr>
+          <w:ins w:id="200" w:author="Microsoft Office User" w:date="2018-11-09T15:53:00Z"/>
+        </w:rPr>
+      </w:pPr>
+      <w:r>
+        <w:t>While the source data itself illustrated some interesting relationships between a number of variables, we had to check to see if those relationships were statistically significant</w:t>
+      </w:r>
+      <w:del w:id="201" w:author="James Curtis" w:date="2018-11-09T00:14:00Z">
+        <w:r>
+          <w:delText xml:space="preserve">. </w:delText>
+        </w:r>
+      </w:del>
+      <w:ins w:id="202" w:author="James Curtis" w:date="2018-11-09T00:14:00Z">
+        <w:r>
+          <w:t xml:space="preserve">.  </w:t>
+        </w:r>
+      </w:ins>
+      <w:r>
+        <w:t>Considering the moderate size of the dataset, Excel provided a sufficient medium for analysis</w:t>
+      </w:r>
+      <w:del w:id="203" w:author="James Curtis" w:date="2018-11-09T00:14:00Z">
+        <w:r>
+          <w:delText xml:space="preserve">.  </w:delText>
+        </w:r>
+      </w:del>
+      <w:ins w:id="204" w:author="James Curtis" w:date="2018-11-09T00:14:00Z">
+        <w:r>
+          <w:t xml:space="preserve">.  </w:t>
+        </w:r>
+      </w:ins>
+      <w:r>
+        <w:t xml:space="preserve">This analysis was performed in three files:  The first used the main dataset to corroborate and double-check findings in the </w:t>
       </w:r>
       <w:proofErr w:type="spellStart"/>
       <w:r>
-        <w:rPr>
-          <w:color w:val="C00000"/>
-        </w:rPr>
-        <w:t>ya’ll</w:t>
+        <w:t>Jupyter</w:t>
       </w:r>
       <w:proofErr w:type="spellEnd"/>
       <w:r>
-        <w:rPr>
-          <w:color w:val="C00000"/>
-        </w:rPr>
-        <w:t xml:space="preserve"> if we work this one, let me know if I’m missing something somewhere</w:t>
-      </w:r>
-      <w:r>
-        <w:rPr>
-          <w:color w:val="C00000"/>
-        </w:rPr>
-        <w:t>---</w:t>
-      </w:r>
-    </w:p>
-    <w:p>
-      <w:pPr>
-        <w:ind w:left="720"/>
-        <w:rPr>
-          <w:color w:val="C00000"/>
-        </w:rPr>
-      </w:pPr>
-    </w:p>
-    <w:p>
-      <w:pPr>
-        <w:rPr>
-          <w:ins w:id="96" w:author="James Curtis" w:date="2018-11-09T00:12:00Z"/>
-          <w:b/>
-        </w:rPr>
-      </w:pPr>
-    </w:p>
-    <w:p>
-      <w:pPr>
-        <w:rPr>
-          <w:ins w:id="97" w:author="James Curtis" w:date="2018-11-09T00:18:00Z"/>
-          <w:b/>
-        </w:rPr>
-      </w:pPr>
-    </w:p>
-    <w:p>
-      <w:pPr>
-        <w:rPr>
-          <w:b/>
-        </w:rPr>
-      </w:pPr>
-      <w:r>
-        <w:rPr>
-          <w:b/>
-        </w:rPr>
-        <w:lastRenderedPageBreak/>
-        <w:t xml:space="preserve">Statistical </w:t>
-      </w:r>
-      <w:commentRangeStart w:id="98"/>
-      <w:r>
-        <w:rPr>
-          <w:b/>
-        </w:rPr>
-        <w:t>Analysis</w:t>
-      </w:r>
-      <w:commentRangeEnd w:id="98"/>
-      <w:r>
-        <w:rPr>
-          <w:rStyle w:val="CommentReference"/>
-        </w:rPr>
-        <w:commentReference w:id="98"/>
-      </w:r>
-    </w:p>
-    <w:p>
-      <w:r>
-        <w:t>While the source data itself illustrated some interesting relationships between a number of variables, we had to check to see if those relationships were statistically significant</w:t>
-      </w:r>
-      <w:del w:id="99" w:author="James Curtis" w:date="2018-11-09T00:14:00Z">
-        <w:r>
-          <w:delText xml:space="preserve">. </w:delText>
-        </w:r>
-      </w:del>
-      <w:ins w:id="100" w:author="James Curtis" w:date="2018-11-09T00:14:00Z">
+        <w:t xml:space="preserve"> Notebook</w:t>
+      </w:r>
+      <w:del w:id="205" w:author="James Curtis" w:date="2018-11-09T00:14:00Z">
+        <w:r>
+          <w:delText xml:space="preserve">.  </w:delText>
+        </w:r>
+      </w:del>
+      <w:ins w:id="206" w:author="James Curtis" w:date="2018-11-09T00:14:00Z">
         <w:r>
           <w:t xml:space="preserve">.  </w:t>
         </w:r>
       </w:ins>
       <w:r>
-        <w:t>Considering</w:t>
-      </w:r>
-      <w:r>
-        <w:t xml:space="preserve"> the </w:t>
-      </w:r>
-      <w:r>
-        <w:t xml:space="preserve">moderate </w:t>
-      </w:r>
-      <w:r>
-        <w:t>size of the dataset, Excel provided a sufficient medium for analysis</w:t>
-      </w:r>
-      <w:del w:id="101" w:author="James Curtis" w:date="2018-11-09T00:14:00Z">
-        <w:r>
-          <w:delText xml:space="preserve">.  </w:delText>
-        </w:r>
-      </w:del>
-      <w:ins w:id="102" w:author="James Curtis" w:date="2018-11-09T00:14:00Z">
-        <w:r>
-          <w:t xml:space="preserve">.  </w:t>
-        </w:r>
-      </w:ins>
-      <w:r>
-        <w:t>This analysis was performed in three files</w:t>
-      </w:r>
-      <w:r>
-        <w:t>:</w:t>
-      </w:r>
-      <w:r>
-        <w:t xml:space="preserve">  </w:t>
-      </w:r>
-      <w:r>
-        <w:t>T</w:t>
-      </w:r>
-      <w:r>
-        <w:t xml:space="preserve">he first </w:t>
-      </w:r>
-      <w:r>
-        <w:t xml:space="preserve">used the main dataset to </w:t>
-      </w:r>
-      <w:r>
-        <w:t xml:space="preserve">corroborate and double-check findings </w:t>
-      </w:r>
-      <w:r>
-        <w:t>i</w:t>
-      </w:r>
-      <w:r>
-        <w:t xml:space="preserve">n the </w:t>
-      </w:r>
-      <w:proofErr w:type="spellStart"/>
-      <w:r>
-        <w:t>Jupyter</w:t>
-      </w:r>
-      <w:proofErr w:type="spellEnd"/>
-      <w:r>
-        <w:t xml:space="preserve"> Notebook</w:t>
-      </w:r>
-      <w:del w:id="103" w:author="James Curtis" w:date="2018-11-09T00:14:00Z">
-        <w:r>
-          <w:delText xml:space="preserve">.  </w:delText>
-        </w:r>
-      </w:del>
-      <w:ins w:id="104" w:author="James Curtis" w:date="2018-11-09T00:14:00Z">
-        <w:r>
-          <w:t xml:space="preserve">.  </w:t>
-        </w:r>
-      </w:ins>
-      <w:r>
         <w:t>It was also used for exploratory trend highlighting.</w:t>
       </w:r>
+    </w:p>
+    <w:p>
+      <w:pPr>
+        <w:pStyle w:val="Caption"/>
+        <w:keepNext/>
+        <w:rPr>
+          <w:del w:id="207" w:author="Microsoft Office User" w:date="2018-11-09T15:53:00Z"/>
+        </w:rPr>
+        <w:pPrChange w:id="208" w:author="Microsoft Office User" w:date="2018-11-09T15:53:00Z">
+          <w:pPr/>
+        </w:pPrChange>
+      </w:pPr>
     </w:p>
     <w:p>
       <w:pPr>
@@ -2871,7 +3504,7 @@
                     </pic:cNvPicPr>
                   </pic:nvPicPr>
                   <pic:blipFill>
-                    <a:blip r:embed="rId27">
+                    <a:blip r:embed="rId29">
                       <a:extLst>
                         <a:ext uri="{28A0092B-C50C-407E-A947-70E740481C1C}">
                           <a14:useLocalDpi xmlns:a14="http://schemas.microsoft.com/office/drawing/2010/main" val="0"/>
@@ -2910,250 +3543,234 @@
       <w:r>
         <w:t xml:space="preserve">Figure </w:t>
       </w:r>
-      <w:r>
-        <w:fldChar w:fldCharType="begin"/>
-      </w:r>
-      <w:r>
-        <w:instrText xml:space="preserve"> SEQ Figure \* ARABIC </w:instrText>
-      </w:r>
-      <w:r>
-        <w:fldChar w:fldCharType="separate"/>
-      </w:r>
-      <w:r>
-        <w:rPr>
-          <w:noProof/>
-        </w:rPr>
-        <w:t>1</w:t>
-      </w:r>
-      <w:r>
-        <w:fldChar w:fldCharType="end"/>
-      </w:r>
-      <w:r>
-        <w:t>: Why is such a high proportion of the year's police stops occurring at midnight in March &amp; April?</w:t>
-      </w:r>
-    </w:p>
-    <w:p>
-      <w:pPr>
-        <w:rPr>
-          <w:ins w:id="105" w:author="James Curtis" w:date="2018-11-09T00:12:00Z"/>
-        </w:rPr>
-      </w:pPr>
-    </w:p>
-    <w:p>
-      <w:pPr>
-        <w:rPr>
-          <w:ins w:id="106" w:author="James Curtis" w:date="2018-11-09T00:12:00Z"/>
-        </w:rPr>
-      </w:pPr>
-    </w:p>
-    <w:p>
-      <w:pPr>
-        <w:rPr>
-          <w:ins w:id="107" w:author="James Curtis" w:date="2018-11-09T00:12:00Z"/>
-        </w:rPr>
-      </w:pPr>
-    </w:p>
-    <w:p>
-      <w:pPr>
-        <w:rPr>
-          <w:ins w:id="108" w:author="James Curtis" w:date="2018-11-09T00:12:00Z"/>
-        </w:rPr>
-      </w:pPr>
-    </w:p>
-    <w:p>
-      <w:pPr>
-        <w:rPr>
-          <w:ins w:id="109" w:author="James Curtis" w:date="2018-11-09T00:12:00Z"/>
-        </w:rPr>
-      </w:pPr>
-    </w:p>
-    <w:p>
-      <w:pPr>
-        <w:rPr>
-          <w:ins w:id="110" w:author="James Curtis" w:date="2018-11-09T00:12:00Z"/>
-        </w:rPr>
-      </w:pPr>
-    </w:p>
-    <w:p>
-      <w:pPr>
-        <w:rPr>
-          <w:ins w:id="111" w:author="James Curtis" w:date="2018-11-09T00:12:00Z"/>
-        </w:rPr>
-      </w:pPr>
-    </w:p>
-    <w:p>
-      <w:pPr>
-        <w:rPr>
-          <w:ins w:id="112" w:author="James Curtis" w:date="2018-11-09T00:18:00Z"/>
-        </w:rPr>
-      </w:pPr>
-    </w:p>
-    <w:p>
-      <w:r>
-        <w:lastRenderedPageBreak/>
-        <w:t>The second excel file incorporated census data from Hennepin county from 2010</w:t>
-      </w:r>
-      <w:del w:id="113" w:author="James Curtis" w:date="2018-11-09T00:14:00Z">
-        <w:r>
-          <w:delText xml:space="preserve">.  </w:delText>
-        </w:r>
-      </w:del>
-      <w:ins w:id="114" w:author="James Curtis" w:date="2018-11-09T00:14:00Z">
-        <w:r>
-          <w:t xml:space="preserve">.  </w:t>
-        </w:r>
-      </w:ins>
-      <w:r>
-        <w:t xml:space="preserve">Unfortunately, the census data was poorly </w:t>
-      </w:r>
-      <w:r>
-        <w:t>formatted</w:t>
-      </w:r>
-      <w:r>
-        <w:t xml:space="preserve"> for importation and recombination with the Minneapolis dataset.</w:t>
-      </w:r>
-    </w:p>
-    <w:p>
-      <w:pPr>
-        <w:keepNext/>
-        <w:rPr>
-          <w:noProof/>
-        </w:rPr>
-      </w:pPr>
-      <w:r>
-        <w:t>We wanted to compare the racial percentage breakdown of police stops with the overall percentages of the population</w:t>
-      </w:r>
-      <w:del w:id="115" w:author="James Curtis" w:date="2018-11-09T00:14:00Z">
-        <w:r>
-          <w:delText xml:space="preserve">.  </w:delText>
-        </w:r>
-      </w:del>
-      <w:ins w:id="116" w:author="James Curtis" w:date="2018-11-09T00:14:00Z">
-        <w:r>
-          <w:t xml:space="preserve">.  </w:t>
-        </w:r>
-      </w:ins>
-      <w:r>
-        <w:t xml:space="preserve">This proved difficult due to the census categorizing race differently than the </w:t>
-      </w:r>
-      <w:r>
-        <w:t>p</w:t>
-      </w:r>
-      <w:r>
-        <w:t>olice data</w:t>
-      </w:r>
-      <w:del w:id="117" w:author="James Curtis" w:date="2018-11-09T00:14:00Z">
-        <w:r>
-          <w:delText>.</w:delText>
-        </w:r>
-        <w:r>
-          <w:delText xml:space="preserve"> </w:delText>
-        </w:r>
-      </w:del>
-      <w:ins w:id="118" w:author="James Curtis" w:date="2018-11-09T00:14:00Z">
-        <w:r>
-          <w:t xml:space="preserve">.  </w:t>
-        </w:r>
-      </w:ins>
-      <w:r>
-        <w:t>F</w:t>
-      </w:r>
-      <w:r>
-        <w:t>or example</w:t>
-      </w:r>
-      <w:r>
-        <w:t>,</w:t>
-      </w:r>
-      <w:r>
-        <w:t xml:space="preserve"> the 2010 census grouped “East African” with “Black</w:t>
-      </w:r>
-      <w:r>
-        <w:t>,</w:t>
-      </w:r>
-      <w:r>
-        <w:t>” while the Minneapolis police did not</w:t>
-      </w:r>
-      <w:del w:id="119" w:author="James Curtis" w:date="2018-11-09T00:14:00Z">
-        <w:r>
-          <w:delText xml:space="preserve">.  </w:delText>
-        </w:r>
-      </w:del>
-      <w:ins w:id="120" w:author="James Curtis" w:date="2018-11-09T00:14:00Z">
-        <w:r>
-          <w:t xml:space="preserve">.  </w:t>
-        </w:r>
-      </w:ins>
-      <w:r>
-        <w:t>Likewise, the census categorized people of two or more mixed races, while the police data did not</w:t>
-      </w:r>
-      <w:del w:id="121" w:author="James Curtis" w:date="2018-11-09T00:14:00Z">
-        <w:r>
-          <w:delText xml:space="preserve">.  </w:delText>
-        </w:r>
-      </w:del>
-      <w:ins w:id="122" w:author="James Curtis" w:date="2018-11-09T00:14:00Z">
-        <w:r>
-          <w:t xml:space="preserve">.  </w:t>
-        </w:r>
-      </w:ins>
-      <w:r>
-        <w:t>Each combination of census race, ag</w:t>
-      </w:r>
-      <w:r>
-        <w:t>e</w:t>
-      </w:r>
-      <w:r>
-        <w:t>, and sex</w:t>
-      </w:r>
-      <w:r>
-        <w:t xml:space="preserve"> categories</w:t>
-      </w:r>
-      <w:r>
-        <w:t xml:space="preserve"> had a number of respondents which could be aggregated for comparison</w:t>
-      </w:r>
-      <w:del w:id="123" w:author="James Curtis" w:date="2018-11-09T00:14:00Z">
-        <w:r>
-          <w:delText xml:space="preserve">.  </w:delText>
-        </w:r>
-      </w:del>
-      <w:ins w:id="124" w:author="James Curtis" w:date="2018-11-09T00:14:00Z">
-        <w:r>
-          <w:t xml:space="preserve">.  </w:t>
-        </w:r>
-      </w:ins>
-      <w:r>
-        <w:t xml:space="preserve">But in order to create the comparable aggregate, the census categories had to be divided into the </w:t>
-      </w:r>
-      <w:r>
-        <w:t>p</w:t>
-      </w:r>
-      <w:r>
-        <w:t xml:space="preserve">olice </w:t>
-      </w:r>
-      <w:r>
-        <w:t>d</w:t>
-      </w:r>
-      <w:r>
-        <w:t>ata categories (grouping East-African with Black) and each group of respondents was flagged with a Boolean</w:t>
-      </w:r>
-      <w:del w:id="125" w:author="James Curtis" w:date="2018-11-09T00:14:00Z">
-        <w:r>
-          <w:delText>.</w:delText>
+      <w:del w:id="209" w:author="Microsoft Office User" w:date="2018-11-09T15:53:00Z">
+        <w:r>
+          <w:fldChar w:fldCharType="begin"/>
+        </w:r>
+        <w:r>
+          <w:delInstrText xml:space="preserve"> SEQ Figure \* ARABIC </w:delInstrText>
+        </w:r>
+        <w:r>
+          <w:fldChar w:fldCharType="separate"/>
         </w:r>
         <w:r>
           <w:rPr>
             <w:noProof/>
           </w:rPr>
-          <w:delText xml:space="preserve"> </w:delText>
+          <w:delText>1</w:delText>
+        </w:r>
+        <w:r>
+          <w:fldChar w:fldCharType="end"/>
+        </w:r>
+      </w:del>
+      <w:ins w:id="210" w:author="Microsoft Office User" w:date="2018-11-09T16:03:00Z">
+        <w:r>
+          <w:t>7</w:t>
+        </w:r>
+      </w:ins>
+      <w:r>
+        <w:t xml:space="preserve">: </w:t>
+      </w:r>
+      <w:ins w:id="211" w:author="Microsoft Office User" w:date="2018-11-09T15:54:00Z">
+        <w:r>
+          <w:t xml:space="preserve">Unanswered -&gt; </w:t>
+        </w:r>
+      </w:ins>
+      <w:r>
+        <w:t xml:space="preserve">Why </w:t>
+      </w:r>
+      <w:del w:id="212" w:author="Microsoft Office User" w:date="2018-11-09T15:54:00Z">
+        <w:r>
+          <w:delText>is such a</w:delText>
+        </w:r>
+      </w:del>
+      <w:ins w:id="213" w:author="Microsoft Office User" w:date="2018-11-09T15:54:00Z">
+        <w:r>
+          <w:t xml:space="preserve">is there </w:t>
+        </w:r>
+        <w:proofErr w:type="gramStart"/>
+        <w:r>
+          <w:t xml:space="preserve">a </w:t>
+        </w:r>
+      </w:ins>
+      <w:r>
+        <w:t xml:space="preserve"> high</w:t>
+      </w:r>
+      <w:proofErr w:type="gramEnd"/>
+      <w:r>
+        <w:t xml:space="preserve"> proportion of </w:t>
+      </w:r>
+      <w:del w:id="214" w:author="Microsoft Office User" w:date="2018-11-09T15:54:00Z">
+        <w:r>
+          <w:delText xml:space="preserve">the year's </w:delText>
+        </w:r>
+      </w:del>
+      <w:r>
+        <w:t>police stops occurring at midnight in March &amp; April?</w:t>
+      </w:r>
+    </w:p>
+    <w:p>
+      <w:pPr>
+        <w:rPr>
+          <w:ins w:id="215" w:author="James Curtis" w:date="2018-11-09T00:12:00Z"/>
+        </w:rPr>
+      </w:pPr>
+    </w:p>
+    <w:p>
+      <w:pPr>
+        <w:rPr>
+          <w:ins w:id="216" w:author="James Curtis" w:date="2018-11-09T00:12:00Z"/>
+        </w:rPr>
+      </w:pPr>
+    </w:p>
+    <w:p>
+      <w:pPr>
+        <w:rPr>
+          <w:ins w:id="217" w:author="James Curtis" w:date="2018-11-09T00:12:00Z"/>
+        </w:rPr>
+      </w:pPr>
+    </w:p>
+    <w:p>
+      <w:pPr>
+        <w:rPr>
+          <w:ins w:id="218" w:author="James Curtis" w:date="2018-11-09T00:12:00Z"/>
+        </w:rPr>
+      </w:pPr>
+    </w:p>
+    <w:p>
+      <w:pPr>
+        <w:rPr>
+          <w:ins w:id="219" w:author="James Curtis" w:date="2018-11-09T00:12:00Z"/>
+        </w:rPr>
+      </w:pPr>
+    </w:p>
+    <w:p>
+      <w:pPr>
+        <w:rPr>
+          <w:ins w:id="220" w:author="James Curtis" w:date="2018-11-09T00:12:00Z"/>
+        </w:rPr>
+      </w:pPr>
+    </w:p>
+    <w:p>
+      <w:pPr>
+        <w:rPr>
+          <w:ins w:id="221" w:author="James Curtis" w:date="2018-11-09T00:12:00Z"/>
+        </w:rPr>
+      </w:pPr>
+    </w:p>
+    <w:p>
+      <w:pPr>
+        <w:rPr>
+          <w:ins w:id="222" w:author="James Curtis" w:date="2018-11-09T00:18:00Z"/>
+        </w:rPr>
+      </w:pPr>
+    </w:p>
+    <w:p>
+      <w:r>
+        <w:lastRenderedPageBreak/>
+        <w:t>The second excel file incorporated census data from Hennepin county from 2010</w:t>
+      </w:r>
+      <w:del w:id="223" w:author="James Curtis" w:date="2018-11-09T00:14:00Z">
+        <w:r>
+          <w:delText xml:space="preserve">.  </w:delText>
+        </w:r>
+      </w:del>
+      <w:ins w:id="224" w:author="James Curtis" w:date="2018-11-09T00:14:00Z">
+        <w:r>
+          <w:t xml:space="preserve">.  </w:t>
+        </w:r>
+      </w:ins>
+      <w:r>
+        <w:t>Unfortunately, the census data was poorly formatted for importation and recombination with the Minneapolis dataset.</w:t>
+      </w:r>
+    </w:p>
+    <w:p>
+      <w:pPr>
+        <w:keepNext/>
+        <w:rPr>
+          <w:noProof/>
+        </w:rPr>
+      </w:pPr>
+      <w:r>
+        <w:t>We wanted to compare the racial percentage breakdown of police stops with the overall percentages of the population</w:t>
+      </w:r>
+      <w:del w:id="225" w:author="James Curtis" w:date="2018-11-09T00:14:00Z">
+        <w:r>
+          <w:delText xml:space="preserve">.  </w:delText>
+        </w:r>
+      </w:del>
+      <w:ins w:id="226" w:author="James Curtis" w:date="2018-11-09T00:14:00Z">
+        <w:r>
+          <w:t xml:space="preserve">.  </w:t>
+        </w:r>
+      </w:ins>
+      <w:r>
+        <w:t>This proved difficult due to the census categorizing race differently than the police data</w:t>
+      </w:r>
+      <w:del w:id="227" w:author="James Curtis" w:date="2018-11-09T00:14:00Z">
+        <w:r>
+          <w:delText xml:space="preserve">. </w:delText>
+        </w:r>
+      </w:del>
+      <w:ins w:id="228" w:author="James Curtis" w:date="2018-11-09T00:14:00Z">
+        <w:r>
+          <w:t xml:space="preserve">.  </w:t>
+        </w:r>
+      </w:ins>
+      <w:r>
+        <w:t>For example, the 2010 census grouped “East African” with “Black,” while the Minneapolis police did not</w:t>
+      </w:r>
+      <w:del w:id="229" w:author="James Curtis" w:date="2018-11-09T00:14:00Z">
+        <w:r>
+          <w:delText xml:space="preserve">.  </w:delText>
+        </w:r>
+      </w:del>
+      <w:ins w:id="230" w:author="James Curtis" w:date="2018-11-09T00:14:00Z">
+        <w:r>
+          <w:t xml:space="preserve">.  </w:t>
+        </w:r>
+      </w:ins>
+      <w:r>
+        <w:t>Likewise, the census categorized people of two or more mixed races, while the police data did not</w:t>
+      </w:r>
+      <w:del w:id="231" w:author="James Curtis" w:date="2018-11-09T00:14:00Z">
+        <w:r>
+          <w:delText xml:space="preserve">.  </w:delText>
+        </w:r>
+      </w:del>
+      <w:ins w:id="232" w:author="James Curtis" w:date="2018-11-09T00:14:00Z">
+        <w:r>
+          <w:t xml:space="preserve">.  </w:t>
+        </w:r>
+      </w:ins>
+      <w:r>
+        <w:t>Each combination of census race, age, and sex categories had a number of respondents which could be aggregated for comparison</w:t>
+      </w:r>
+      <w:del w:id="233" w:author="James Curtis" w:date="2018-11-09T00:14:00Z">
+        <w:r>
+          <w:delText xml:space="preserve">.  </w:delText>
+        </w:r>
+      </w:del>
+      <w:ins w:id="234" w:author="James Curtis" w:date="2018-11-09T00:14:00Z">
+        <w:r>
+          <w:t xml:space="preserve">.  </w:t>
+        </w:r>
+      </w:ins>
+      <w:r>
+        <w:t>But in order to create the comparable aggregate, the census categories had to be divided into the police data categories (grouping East-African with Black) and each group of respondents was flagged with a Boolean</w:t>
+      </w:r>
+      <w:del w:id="235" w:author="James Curtis" w:date="2018-11-09T00:14:00Z">
+        <w:r>
+          <w:delText>.</w:delText>
         </w:r>
         <w:r>
           <w:rPr>
             <w:noProof/>
           </w:rPr>
-          <w:delText xml:space="preserve"> </w:delText>
-        </w:r>
-      </w:del>
-      <w:ins w:id="126" w:author="James Curtis" w:date="2018-11-09T00:14:00Z">
+          <w:delText xml:space="preserve">  </w:delText>
+        </w:r>
+      </w:del>
+      <w:ins w:id="236" w:author="James Curtis" w:date="2018-11-09T00:14:00Z">
         <w:r>
           <w:t xml:space="preserve">.  </w:t>
         </w:r>
@@ -3162,31 +3779,7 @@
         <w:rPr>
           <w:noProof/>
         </w:rPr>
-        <w:t>This was slightly complicated by the census categorizing Latin</w:t>
-      </w:r>
-      <w:r>
-        <w:rPr>
-          <w:noProof/>
-        </w:rPr>
-        <w:t>o</w:t>
-      </w:r>
-      <w:r>
-        <w:rPr>
-          <w:noProof/>
-        </w:rPr>
-        <w:t xml:space="preserve"> in </w:t>
-      </w:r>
-      <w:r>
-        <w:rPr>
-          <w:noProof/>
-        </w:rPr>
-        <w:t>its own category</w:t>
-      </w:r>
-      <w:r>
-        <w:rPr>
-          <w:noProof/>
-        </w:rPr>
-        <w:t>.</w:t>
+        <w:t>This was slightly complicated by the census categorizing Latino in its own category.</w:t>
       </w:r>
     </w:p>
     <w:p>
@@ -3215,7 +3808,7 @@
                     </pic:cNvPicPr>
                   </pic:nvPicPr>
                   <pic:blipFill>
-                    <a:blip r:embed="rId28">
+                    <a:blip r:embed="rId30">
                       <a:extLst>
                         <a:ext uri="{28A0092B-C50C-407E-A947-70E740481C1C}">
                           <a14:useLocalDpi xmlns:a14="http://schemas.microsoft.com/office/drawing/2010/main" val="0"/>
@@ -3254,41 +3847,53 @@
       <w:r>
         <w:t xml:space="preserve">Figure </w:t>
       </w:r>
-      <w:r>
-        <w:fldChar w:fldCharType="begin"/>
-      </w:r>
-      <w:r>
-        <w:instrText xml:space="preserve"> SEQ Figure \* ARABIC </w:instrText>
-      </w:r>
-      <w:r>
-        <w:fldChar w:fldCharType="separate"/>
-      </w:r>
-      <w:r>
-        <w:rPr>
-          <w:noProof/>
-        </w:rPr>
-        <w:t>2</w:t>
-      </w:r>
-      <w:r>
-        <w:fldChar w:fldCharType="end"/>
-      </w:r>
-      <w:r>
-        <w:t xml:space="preserve">: Sample of Census data cleaned to </w:t>
-      </w:r>
-      <w:proofErr w:type="spellStart"/>
-      <w:r>
-        <w:t>boolean</w:t>
-      </w:r>
-      <w:proofErr w:type="spellEnd"/>
+      <w:del w:id="237" w:author="Microsoft Office User" w:date="2018-11-09T15:53:00Z">
+        <w:r>
+          <w:fldChar w:fldCharType="begin"/>
+        </w:r>
+        <w:r>
+          <w:delInstrText xml:space="preserve"> SEQ Figure \* ARABIC </w:delInstrText>
+        </w:r>
+        <w:r>
+          <w:fldChar w:fldCharType="separate"/>
+        </w:r>
+        <w:r>
+          <w:rPr>
+            <w:noProof/>
+          </w:rPr>
+          <w:delText>2</w:delText>
+        </w:r>
+        <w:r>
+          <w:fldChar w:fldCharType="end"/>
+        </w:r>
+      </w:del>
+      <w:ins w:id="238" w:author="Microsoft Office User" w:date="2018-11-09T16:03:00Z">
+        <w:r>
+          <w:t>8</w:t>
+        </w:r>
+      </w:ins>
+      <w:r>
+        <w:t xml:space="preserve">: Sample of Census data </w:t>
+      </w:r>
+      <w:del w:id="239" w:author="Microsoft Office User" w:date="2018-11-09T15:56:00Z">
+        <w:r>
+          <w:delText>cleaned to boolean</w:delText>
+        </w:r>
+      </w:del>
+      <w:ins w:id="240" w:author="Microsoft Office User" w:date="2018-11-09T15:56:00Z">
+        <w:r>
+          <w:t>matched to</w:t>
+        </w:r>
+      </w:ins>
       <w:r>
         <w:t xml:space="preserve"> police data race categories</w:t>
       </w:r>
-      <w:del w:id="127" w:author="James Curtis" w:date="2018-11-09T00:14:00Z">
+      <w:del w:id="241" w:author="James Curtis" w:date="2018-11-09T00:14:00Z">
         <w:r>
           <w:delText xml:space="preserve">. </w:delText>
         </w:r>
       </w:del>
-      <w:ins w:id="128" w:author="James Curtis" w:date="2018-11-09T00:14:00Z">
+      <w:ins w:id="242" w:author="James Curtis" w:date="2018-11-09T00:14:00Z">
         <w:r>
           <w:t xml:space="preserve">.  </w:t>
         </w:r>
@@ -3296,12 +3901,12 @@
       <w:r>
         <w:t>For example: Census Racial category 22 is classified as a mix of Asian AND Black AND Native American</w:t>
       </w:r>
-      <w:del w:id="129" w:author="James Curtis" w:date="2018-11-09T00:14:00Z">
+      <w:del w:id="243" w:author="James Curtis" w:date="2018-11-09T00:14:00Z">
         <w:r>
           <w:delText xml:space="preserve">.  </w:delText>
         </w:r>
       </w:del>
-      <w:ins w:id="130" w:author="James Curtis" w:date="2018-11-09T00:14:00Z">
+      <w:ins w:id="244" w:author="James Curtis" w:date="2018-11-09T00:14:00Z">
         <w:r>
           <w:t xml:space="preserve">.  </w:t>
         </w:r>
@@ -3336,7 +3941,7 @@
                     </pic:cNvPicPr>
                   </pic:nvPicPr>
                   <pic:blipFill>
-                    <a:blip r:embed="rId29">
+                    <a:blip r:embed="rId31">
                       <a:extLst>
                         <a:ext uri="{28A0092B-C50C-407E-A947-70E740481C1C}">
                           <a14:useLocalDpi xmlns:a14="http://schemas.microsoft.com/office/drawing/2010/main" val="0"/>
@@ -3375,77 +3980,90 @@
       <w:r>
         <w:t xml:space="preserve">Figure </w:t>
       </w:r>
-      <w:r>
-        <w:fldChar w:fldCharType="begin"/>
-      </w:r>
-      <w:r>
-        <w:instrText xml:space="preserve"> SEQ Figure \* ARABIC </w:instrText>
-      </w:r>
-      <w:r>
-        <w:fldChar w:fldCharType="separate"/>
-      </w:r>
-      <w:r>
-        <w:rPr>
-          <w:noProof/>
-        </w:rPr>
-        <w:t>3</w:t>
-      </w:r>
-      <w:r>
-        <w:fldChar w:fldCharType="end"/>
-      </w:r>
-      <w:r>
-        <w:t>: Census Race categories to the left, one of the selectable Police data categories at the top</w:t>
-      </w:r>
-      <w:del w:id="131" w:author="James Curtis" w:date="2018-11-09T00:14:00Z">
-        <w:r>
-          <w:delText xml:space="preserve">.  </w:delText>
-        </w:r>
-      </w:del>
-      <w:ins w:id="132" w:author="James Curtis" w:date="2018-11-09T00:14:00Z">
-        <w:r>
-          <w:t xml:space="preserve">.  </w:t>
-        </w:r>
-      </w:ins>
-      <w:r>
-        <w:t>The table illustrating which respondent groups match the police data designation.</w:t>
+      <w:del w:id="245" w:author="Microsoft Office User" w:date="2018-11-09T15:53:00Z">
+        <w:r>
+          <w:fldChar w:fldCharType="begin"/>
+        </w:r>
+        <w:r>
+          <w:delInstrText xml:space="preserve"> SEQ Figure \* ARABIC </w:delInstrText>
+        </w:r>
+        <w:r>
+          <w:fldChar w:fldCharType="separate"/>
+        </w:r>
+        <w:r>
+          <w:rPr>
+            <w:noProof/>
+          </w:rPr>
+          <w:delText>3</w:delText>
+        </w:r>
+        <w:r>
+          <w:fldChar w:fldCharType="end"/>
+        </w:r>
+      </w:del>
+      <w:ins w:id="246" w:author="Microsoft Office User" w:date="2018-11-09T16:03:00Z">
+        <w:r>
+          <w:t>9</w:t>
+        </w:r>
+      </w:ins>
+      <w:r>
+        <w:t xml:space="preserve">: Census Race </w:t>
+      </w:r>
+      <w:del w:id="247" w:author="Microsoft Office User" w:date="2018-11-09T15:57:00Z">
+        <w:r>
+          <w:delText xml:space="preserve">categories to the left, one of the selectable Police data categories at the top.  </w:delText>
+        </w:r>
+      </w:del>
+      <w:ins w:id="248" w:author="James Curtis" w:date="2018-11-09T00:14:00Z">
+        <w:del w:id="249" w:author="Microsoft Office User" w:date="2018-11-09T15:57:00Z">
+          <w:r>
+            <w:delText xml:space="preserve">.  </w:delText>
+          </w:r>
+        </w:del>
+      </w:ins>
+      <w:del w:id="250" w:author="Microsoft Office User" w:date="2018-11-09T15:57:00Z">
+        <w:r>
+          <w:delText>The table</w:delText>
+        </w:r>
+      </w:del>
+      <w:ins w:id="251" w:author="Microsoft Office User" w:date="2018-11-09T15:57:00Z">
+        <w:r>
+          <w:t>table</w:t>
+        </w:r>
+      </w:ins>
+      <w:r>
+        <w:t xml:space="preserve"> illustrating which respondent groups match the police data designation.</w:t>
       </w:r>
     </w:p>
     <w:p>
       <w:pPr>
         <w:keepNext/>
         <w:rPr>
-          <w:ins w:id="133" w:author="James Curtis" w:date="2018-11-09T00:23:00Z"/>
+          <w:ins w:id="252" w:author="James Curtis" w:date="2018-11-09T00:23:00Z"/>
         </w:rPr>
       </w:pPr>
       <w:r>
         <w:lastRenderedPageBreak/>
         <w:t xml:space="preserve">The </w:t>
       </w:r>
-      <w:ins w:id="134" w:author="James Curtis" w:date="2018-11-09T00:18:00Z">
+      <w:ins w:id="253" w:author="James Curtis" w:date="2018-11-09T00:18:00Z">
         <w:r>
           <w:t>t</w:t>
         </w:r>
       </w:ins>
-      <w:del w:id="135" w:author="James Curtis" w:date="2018-11-09T00:18:00Z">
+      <w:del w:id="254" w:author="James Curtis" w:date="2018-11-09T00:18:00Z">
         <w:r>
           <w:delText>T</w:delText>
         </w:r>
       </w:del>
       <w:r>
-        <w:t xml:space="preserve">hird excel data file used the data </w:t>
-      </w:r>
-      <w:r>
-        <w:t>in the previous two</w:t>
-      </w:r>
-      <w:r>
-        <w:t xml:space="preserve"> to create correlation tables and run linear regressions</w:t>
-      </w:r>
-      <w:del w:id="136" w:author="James Curtis" w:date="2018-11-09T00:14:00Z">
+        <w:t>hird excel data file used the data in the previous two to create correlation tables and run linear regressions</w:t>
+      </w:r>
+      <w:del w:id="255" w:author="James Curtis" w:date="2018-11-09T00:14:00Z">
         <w:r>
           <w:delText xml:space="preserve">. </w:delText>
         </w:r>
       </w:del>
-      <w:ins w:id="137" w:author="James Curtis" w:date="2018-11-09T00:14:00Z">
+      <w:ins w:id="256" w:author="James Curtis" w:date="2018-11-09T00:14:00Z">
         <w:r>
           <w:t xml:space="preserve">.  </w:t>
         </w:r>
@@ -3453,31 +4071,25 @@
       <w:r>
         <w:t>While there were numerous correlations, most were statistically weak</w:t>
       </w:r>
-      <w:del w:id="138" w:author="James Curtis" w:date="2018-11-09T00:14:00Z">
+      <w:del w:id="257" w:author="James Curtis" w:date="2018-11-09T00:14:00Z">
         <w:r>
           <w:delText xml:space="preserve">.  </w:delText>
         </w:r>
       </w:del>
-      <w:ins w:id="139" w:author="James Curtis" w:date="2018-11-09T00:14:00Z">
+      <w:ins w:id="258" w:author="James Curtis" w:date="2018-11-09T00:14:00Z">
         <w:r>
           <w:t xml:space="preserve">.  </w:t>
         </w:r>
       </w:ins>
       <w:r>
-        <w:t>An example of some stronger correlations</w:t>
-      </w:r>
-      <w:r>
-        <w:t xml:space="preserve"> occurred for the question of</w:t>
-      </w:r>
-      <w:r>
-        <w:t xml:space="preserve"> whether certain races were searched more frequently during traffic stops</w:t>
-      </w:r>
-      <w:del w:id="140" w:author="James Curtis" w:date="2018-11-09T00:14:00Z">
+        <w:t>An example of some stronger correlations occurred for the question of whether certain races were searched more frequently during traffic stops</w:t>
+      </w:r>
+      <w:del w:id="259" w:author="James Curtis" w:date="2018-11-09T00:14:00Z">
         <w:r>
           <w:delText xml:space="preserve">.  </w:delText>
         </w:r>
       </w:del>
-      <w:ins w:id="141" w:author="James Curtis" w:date="2018-11-09T00:14:00Z">
+      <w:ins w:id="260" w:author="James Curtis" w:date="2018-11-09T00:14:00Z">
         <w:r>
           <w:t xml:space="preserve">.  </w:t>
         </w:r>
@@ -3485,12 +4097,12 @@
       <w:r>
         <w:t>While correlation is not causation, it was significantly less likely that a racial determination would NOT be made during a traffic stop</w:t>
       </w:r>
-      <w:del w:id="142" w:author="James Curtis" w:date="2018-11-09T00:14:00Z">
+      <w:del w:id="261" w:author="James Curtis" w:date="2018-11-09T00:14:00Z">
         <w:r>
           <w:delText xml:space="preserve">.  </w:delText>
         </w:r>
       </w:del>
-      <w:ins w:id="143" w:author="James Curtis" w:date="2018-11-09T00:14:00Z">
+      <w:ins w:id="262" w:author="James Curtis" w:date="2018-11-09T00:14:00Z">
         <w:r>
           <w:t xml:space="preserve">.  </w:t>
         </w:r>
@@ -3540,7 +4152,7 @@
                     </pic:cNvPicPr>
                   </pic:nvPicPr>
                   <pic:blipFill>
-                    <a:blip r:embed="rId30">
+                    <a:blip r:embed="rId32">
                       <a:extLst>
                         <a:ext uri="{28A0092B-C50C-407E-A947-70E740481C1C}">
                           <a14:useLocalDpi xmlns:a14="http://schemas.microsoft.com/office/drawing/2010/main" val="0"/>
@@ -3579,33 +4191,40 @@
       <w:r>
         <w:t xml:space="preserve">Figure </w:t>
       </w:r>
-      <w:r>
-        <w:fldChar w:fldCharType="begin"/>
-      </w:r>
-      <w:r>
-        <w:instrText xml:space="preserve"> SEQ Figure \* ARABIC </w:instrText>
-      </w:r>
-      <w:r>
-        <w:fldChar w:fldCharType="separate"/>
-      </w:r>
-      <w:r>
-        <w:rPr>
-          <w:noProof/>
-        </w:rPr>
-        <w:t>4</w:t>
-      </w:r>
-      <w:r>
-        <w:fldChar w:fldCharType="end"/>
-      </w:r>
+      <w:del w:id="263" w:author="Microsoft Office User" w:date="2018-11-09T15:53:00Z">
+        <w:r>
+          <w:fldChar w:fldCharType="begin"/>
+        </w:r>
+        <w:r>
+          <w:delInstrText xml:space="preserve"> SEQ Figure \* ARABIC </w:delInstrText>
+        </w:r>
+        <w:r>
+          <w:fldChar w:fldCharType="separate"/>
+        </w:r>
+        <w:r>
+          <w:rPr>
+            <w:noProof/>
+          </w:rPr>
+          <w:delText>4</w:delText>
+        </w:r>
+        <w:r>
+          <w:fldChar w:fldCharType="end"/>
+        </w:r>
+      </w:del>
+      <w:ins w:id="264" w:author="Microsoft Office User" w:date="2018-11-09T16:03:00Z">
+        <w:r>
+          <w:t>10</w:t>
+        </w:r>
+      </w:ins>
       <w:r>
         <w:t>: Native Americans were slightly less likely to be involved in traffic stops</w:t>
       </w:r>
-      <w:del w:id="144" w:author="James Curtis" w:date="2018-11-09T00:14:00Z">
+      <w:del w:id="265" w:author="James Curtis" w:date="2018-11-09T00:14:00Z">
         <w:r>
           <w:delText xml:space="preserve">.  </w:delText>
         </w:r>
       </w:del>
-      <w:ins w:id="145" w:author="James Curtis" w:date="2018-11-09T00:14:00Z">
+      <w:ins w:id="266" w:author="James Curtis" w:date="2018-11-09T00:14:00Z">
         <w:r>
           <w:t xml:space="preserve">.  </w:t>
         </w:r>
@@ -3613,12 +4232,12 @@
       <w:r>
         <w:t>Whites were more likely to be involved in traffic stops, but less likely to be searched</w:t>
       </w:r>
-      <w:del w:id="146" w:author="James Curtis" w:date="2018-11-09T00:14:00Z">
+      <w:del w:id="267" w:author="James Curtis" w:date="2018-11-09T00:14:00Z">
         <w:r>
           <w:delText xml:space="preserve">.  </w:delText>
         </w:r>
       </w:del>
-      <w:ins w:id="147" w:author="James Curtis" w:date="2018-11-09T00:14:00Z">
+      <w:ins w:id="268" w:author="James Curtis" w:date="2018-11-09T00:14:00Z">
         <w:r>
           <w:t xml:space="preserve">.  </w:t>
         </w:r>
@@ -3628,20 +4247,25 @@
       </w:r>
     </w:p>
     <w:p>
+      <w:pPr>
+        <w:rPr>
+          <w:del w:id="269" w:author="Microsoft Office User" w:date="2018-11-09T15:53:00Z"/>
+        </w:rPr>
+      </w:pPr>
       <w:r>
         <w:t>The regressions performed were descriptive, but not in the manner we had hoped</w:t>
       </w:r>
-      <w:del w:id="148" w:author="James Curtis" w:date="2018-11-09T00:14:00Z">
+      <w:del w:id="270" w:author="James Curtis" w:date="2018-11-09T00:14:00Z">
         <w:r>
           <w:delText xml:space="preserve">. </w:delText>
         </w:r>
       </w:del>
-      <w:ins w:id="149" w:author="James Curtis" w:date="2018-11-09T00:14:00Z">
+      <w:ins w:id="271" w:author="James Curtis" w:date="2018-11-09T00:14:00Z">
         <w:r>
           <w:t xml:space="preserve">.  </w:t>
         </w:r>
       </w:ins>
-      <w:del w:id="150" w:author="James Curtis" w:date="2018-11-09T00:13:00Z">
+      <w:del w:id="272" w:author="James Curtis" w:date="2018-11-09T00:13:00Z">
         <w:r>
           <w:delText xml:space="preserve"> </w:delText>
         </w:r>
@@ -3670,12 +4294,12 @@
       <w:r>
         <w:t>he rest was random noise</w:t>
       </w:r>
-      <w:del w:id="151" w:author="James Curtis" w:date="2018-11-09T00:14:00Z">
+      <w:del w:id="273" w:author="James Curtis" w:date="2018-11-09T00:14:00Z">
         <w:r>
           <w:delText xml:space="preserve">.  </w:delText>
         </w:r>
       </w:del>
-      <w:ins w:id="152" w:author="James Curtis" w:date="2018-11-09T00:14:00Z">
+      <w:ins w:id="274" w:author="James Curtis" w:date="2018-11-09T00:14:00Z">
         <w:r>
           <w:t xml:space="preserve">.  </w:t>
         </w:r>
@@ -3695,16 +4319,16 @@
       <w:r>
         <w:t xml:space="preserve"> none of them were statistically significant enough to reject the null </w:t>
       </w:r>
-      <w:commentRangeStart w:id="153"/>
+      <w:commentRangeStart w:id="275"/>
       <w:r>
         <w:t>hypothesis</w:t>
       </w:r>
-      <w:commentRangeEnd w:id="153"/>
+      <w:commentRangeEnd w:id="275"/>
       <w:r>
         <w:rPr>
           <w:rStyle w:val="CommentReference"/>
         </w:rPr>
-        <w:commentReference w:id="153"/>
+        <w:commentReference w:id="275"/>
       </w:r>
       <w:r>
         <w:t>.</w:t>
@@ -3713,7 +4337,7 @@
     <w:p>
       <w:pPr>
         <w:rPr>
-          <w:ins w:id="154" w:author="James Curtis" w:date="2018-11-09T00:18:00Z"/>
+          <w:ins w:id="276" w:author="James Curtis" w:date="2018-11-09T00:18:00Z"/>
           <w:color w:val="C00000"/>
         </w:rPr>
       </w:pPr>
@@ -3721,15 +4345,10 @@
     <w:p>
       <w:pPr>
         <w:rPr>
-          <w:ins w:id="155" w:author="James Curtis" w:date="2018-11-09T00:19:00Z"/>
-          <w:rPrChange w:id="156" w:author="James Curtis" w:date="2018-11-09T00:19:00Z">
-            <w:rPr>
-              <w:ins w:id="157" w:author="James Curtis" w:date="2018-11-09T00:19:00Z"/>
-            </w:rPr>
-          </w:rPrChange>
-        </w:rPr>
-      </w:pPr>
-      <w:ins w:id="158" w:author="James Curtis" w:date="2018-11-09T00:19:00Z">
+          <w:ins w:id="277" w:author="James Curtis" w:date="2018-11-09T00:19:00Z"/>
+        </w:rPr>
+      </w:pPr>
+      <w:ins w:id="278" w:author="James Curtis" w:date="2018-11-09T00:19:00Z">
         <w:r>
           <w:rPr>
             <w:b/>
@@ -3740,59 +4359,57 @@
           <w:t xml:space="preserve"> After performing our analysis of the data using tables, visualizations, and statistical analysis, we </w:t>
         </w:r>
       </w:ins>
-      <w:ins w:id="159" w:author="James Curtis" w:date="2018-11-09T00:20:00Z">
+      <w:ins w:id="279" w:author="James Curtis" w:date="2018-11-09T00:20:00Z">
         <w:r>
           <w:t>cannot confidently draw actionable information from these initial analyses</w:t>
         </w:r>
       </w:ins>
-      <w:ins w:id="160" w:author="James Curtis" w:date="2018-11-09T00:26:00Z">
+      <w:ins w:id="280" w:author="James Curtis" w:date="2018-11-09T00:26:00Z">
         <w:r>
           <w:t xml:space="preserve"> based on the data we have</w:t>
         </w:r>
       </w:ins>
-      <w:ins w:id="161" w:author="James Curtis" w:date="2018-11-09T00:20:00Z">
+      <w:ins w:id="281" w:author="James Curtis" w:date="2018-11-09T00:20:00Z">
         <w:r>
           <w:t xml:space="preserve">. While we have </w:t>
         </w:r>
       </w:ins>
-      <w:ins w:id="162" w:author="James Curtis" w:date="2018-11-09T00:25:00Z">
+      <w:ins w:id="282" w:author="James Curtis" w:date="2018-11-09T00:25:00Z">
         <w:r>
           <w:t>new ideas</w:t>
         </w:r>
       </w:ins>
-      <w:ins w:id="163" w:author="James Curtis" w:date="2018-11-09T00:20:00Z">
+      <w:ins w:id="283" w:author="James Curtis" w:date="2018-11-09T00:20:00Z">
         <w:r>
           <w:t xml:space="preserve"> for interesting future analyses</w:t>
         </w:r>
       </w:ins>
-      <w:ins w:id="164" w:author="James Curtis" w:date="2018-11-09T00:21:00Z">
+      <w:ins w:id="284" w:author="James Curtis" w:date="2018-11-09T00:21:00Z">
         <w:r>
           <w:t>, such as finding other data sources for a representative sample of driver demographics,</w:t>
         </w:r>
       </w:ins>
-      <w:ins w:id="165" w:author="James Curtis" w:date="2018-11-09T00:22:00Z">
+      <w:ins w:id="285" w:author="James Curtis" w:date="2018-11-09T00:22:00Z">
         <w:r>
           <w:t xml:space="preserve"> or seeking to correlate more fine-grained geospatial information with points of interest data which might be related to types of police stops, </w:t>
         </w:r>
       </w:ins>
-      <w:ins w:id="166" w:author="James Curtis" w:date="2018-11-09T00:25:00Z">
+      <w:ins w:id="286" w:author="James Curtis" w:date="2018-11-09T00:25:00Z">
         <w:r>
           <w:t xml:space="preserve">we know enough about the limitations of the current dataset to be cautious. </w:t>
         </w:r>
       </w:ins>
-      <w:bookmarkStart w:id="167" w:name="_GoBack"/>
-      <w:bookmarkEnd w:id="167"/>
-    </w:p>
-    <w:p>
-      <w:pPr>
-        <w:rPr>
-          <w:rPrChange w:id="168" w:author="James Curtis" w:date="2018-11-09T00:19:00Z">
+    </w:p>
+    <w:p>
+      <w:pPr>
+        <w:rPr>
+          <w:rPrChange w:id="287" w:author="James Curtis" w:date="2018-11-09T00:19:00Z">
             <w:rPr>
               <w:color w:val="C00000"/>
             </w:rPr>
           </w:rPrChange>
         </w:rPr>
-        <w:pPrChange w:id="169" w:author="James Curtis" w:date="2018-11-09T00:18:00Z">
+        <w:pPrChange w:id="288" w:author="James Curtis" w:date="2018-11-09T00:18:00Z">
           <w:pPr>
             <w:ind w:left="720"/>
           </w:pPr>
@@ -3811,7 +4428,7 @@
 
 <file path=word/comments.xml><?xml version="1.0" encoding="utf-8"?>
 <w:comments xmlns:wpc="http://schemas.microsoft.com/office/word/2010/wordprocessingCanvas" xmlns:cx="http://schemas.microsoft.com/office/drawing/2014/chartex" xmlns:cx1="http://schemas.microsoft.com/office/drawing/2015/9/8/chartex" xmlns:cx2="http://schemas.microsoft.com/office/drawing/2015/10/21/chartex" xmlns:cx3="http://schemas.microsoft.com/office/drawing/2016/5/9/chartex" xmlns:cx4="http://schemas.microsoft.com/office/drawing/2016/5/10/chartex" xmlns:cx5="http://schemas.microsoft.com/office/drawing/2016/5/11/chartex" xmlns:cx6="http://schemas.microsoft.com/office/drawing/2016/5/12/chartex" xmlns:cx7="http://schemas.microsoft.com/office/drawing/2016/5/13/chartex" xmlns:cx8="http://schemas.microsoft.com/office/drawing/2016/5/14/chartex" xmlns:mc="http://schemas.openxmlformats.org/markup-compatibility/2006" xmlns:aink="http://schemas.microsoft.com/office/drawing/2016/ink" xmlns:am3d="http://schemas.microsoft.com/office/drawing/2017/model3d" xmlns:o="urn:schemas-microsoft-com:office:office" xmlns:r="http://schemas.openxmlformats.org/officeDocument/2006/relationships" xmlns:m="http://schemas.openxmlformats.org/officeDocument/2006/math" xmlns:v="urn:schemas-microsoft-com:vml" xmlns:wp14="http://schemas.microsoft.com/office/word/2010/wordprocessingDrawing" xmlns:wp="http://schemas.openxmlformats.org/drawingml/2006/wordprocessingDrawing" xmlns:w10="urn:schemas-microsoft-com:office:word" xmlns:w="http://schemas.openxmlformats.org/wordprocessingml/2006/main" xmlns:w14="http://schemas.microsoft.com/office/word/2010/wordml" xmlns:w15="http://schemas.microsoft.com/office/word/2012/wordml" xmlns:w16cid="http://schemas.microsoft.com/office/word/2016/wordml/cid" xmlns:w16se="http://schemas.microsoft.com/office/word/2015/wordml/symex" xmlns:wpg="http://schemas.microsoft.com/office/word/2010/wordprocessingGroup" xmlns:wpi="http://schemas.microsoft.com/office/word/2010/wordprocessingInk" xmlns:wne="http://schemas.microsoft.com/office/word/2006/wordml" xmlns:wps="http://schemas.microsoft.com/office/word/2010/wordprocessingShape" mc:Ignorable="w14 w15 w16se w16cid wp14">
-  <w:comment w:id="98" w:author="James Curtis" w:date="2018-11-09T00:24:00Z" w:initials="JC">
+  <w:comment w:id="97" w:author="Microsoft Office User" w:date="2018-11-09T15:50:00Z" w:initials="MOU">
     <w:p>
       <w:pPr>
         <w:pStyle w:val="CommentText"/>
@@ -3823,6 +4440,101 @@
         <w:annotationRef/>
       </w:r>
       <w:r>
+        <w:rPr>
+          <w:noProof/>
+        </w:rPr>
+        <w:t xml:space="preserve">ELU: </w:t>
+      </w:r>
+      <w:bookmarkStart w:id="98" w:name="_GoBack"/>
+      <w:bookmarkEnd w:id="98"/>
+      <w:r>
+        <w:rPr>
+          <w:noProof/>
+        </w:rPr>
+        <w:t>I</w:t>
+      </w:r>
+      <w:r>
+        <w:rPr>
+          <w:noProof/>
+        </w:rPr>
+        <w:t>'</w:t>
+      </w:r>
+      <w:r>
+        <w:rPr>
+          <w:noProof/>
+        </w:rPr>
+        <w:t xml:space="preserve">m </w:t>
+      </w:r>
+      <w:r>
+        <w:rPr>
+          <w:noProof/>
+        </w:rPr>
+        <w:t>n</w:t>
+      </w:r>
+      <w:r>
+        <w:rPr>
+          <w:noProof/>
+        </w:rPr>
+        <w:t>ot</w:t>
+      </w:r>
+      <w:r>
+        <w:rPr>
+          <w:noProof/>
+        </w:rPr>
+        <w:t xml:space="preserve"> sure I’m following this statement. Should we </w:t>
+      </w:r>
+      <w:r>
+        <w:rPr>
+          <w:noProof/>
+        </w:rPr>
+        <w:t>round this out with various ways in which stops may be generated? I.e. citizen call, driver call, police, others?</w:t>
+      </w:r>
+    </w:p>
+  </w:comment>
+  <w:comment w:id="148" w:author="Microsoft Office User" w:date="2018-11-09T16:14:00Z" w:initials="MOU">
+    <w:p>
+      <w:pPr>
+        <w:pStyle w:val="CommentText"/>
+      </w:pPr>
+      <w:r>
+        <w:rPr>
+          <w:rStyle w:val="CommentReference"/>
+        </w:rPr>
+        <w:annotationRef/>
+      </w:r>
+      <w:r>
+        <w:t>ELU: What makes this a true statement? I would think we need to review the census data rather than the police stop data to understand the racial diversity. Am I thinking about this correctly or do we need to tweak how this is stated?</w:t>
+      </w:r>
+    </w:p>
+  </w:comment>
+  <w:comment w:id="164" w:author="Microsoft Office User" w:date="2018-11-09T16:15:00Z" w:initials="MOU">
+    <w:p>
+      <w:pPr>
+        <w:pStyle w:val="CommentText"/>
+      </w:pPr>
+      <w:r>
+        <w:rPr>
+          <w:rStyle w:val="CommentReference"/>
+        </w:rPr>
+        <w:annotationRef/>
+      </w:r>
+      <w:r>
+        <w:t xml:space="preserve">ELU: I’m not thrilled with these as a solution to answering this question. Do we have anything better? Or should we pull this entirely? </w:t>
+      </w:r>
+    </w:p>
+  </w:comment>
+  <w:comment w:id="199" w:author="James Curtis" w:date="2018-11-09T00:24:00Z" w:initials="JC">
+    <w:p>
+      <w:pPr>
+        <w:pStyle w:val="CommentText"/>
+      </w:pPr>
+      <w:r>
+        <w:rPr>
+          <w:rStyle w:val="CommentReference"/>
+        </w:rPr>
+        <w:annotationRef/>
+      </w:r>
+      <w:r>
         <w:t xml:space="preserve">Does it make sense to pull any of this information up to the research question section, and/or reference it above (including other information in the </w:t>
       </w:r>
       <w:proofErr w:type="spellStart"/>
@@ -3835,7 +4547,7 @@
       </w:r>
     </w:p>
   </w:comment>
-  <w:comment w:id="153" w:author="James Curtis" w:date="2018-11-09T00:09:00Z" w:initials="JC">
+  <w:comment w:id="275" w:author="James Curtis" w:date="2018-11-09T00:09:00Z" w:initials="JC">
     <w:p>
       <w:pPr>
         <w:pStyle w:val="CommentText"/>
@@ -3859,6 +4571,9 @@
 
 <file path=word/commentsExtended.xml><?xml version="1.0" encoding="utf-8"?>
 <w15:commentsEx xmlns:wpc="http://schemas.microsoft.com/office/word/2010/wordprocessingCanvas" xmlns:cx="http://schemas.microsoft.com/office/drawing/2014/chartex" xmlns:cx1="http://schemas.microsoft.com/office/drawing/2015/9/8/chartex" xmlns:cx2="http://schemas.microsoft.com/office/drawing/2015/10/21/chartex" xmlns:cx3="http://schemas.microsoft.com/office/drawing/2016/5/9/chartex" xmlns:cx4="http://schemas.microsoft.com/office/drawing/2016/5/10/chartex" xmlns:cx5="http://schemas.microsoft.com/office/drawing/2016/5/11/chartex" xmlns:cx6="http://schemas.microsoft.com/office/drawing/2016/5/12/chartex" xmlns:cx7="http://schemas.microsoft.com/office/drawing/2016/5/13/chartex" xmlns:cx8="http://schemas.microsoft.com/office/drawing/2016/5/14/chartex" xmlns:mc="http://schemas.openxmlformats.org/markup-compatibility/2006" xmlns:aink="http://schemas.microsoft.com/office/drawing/2016/ink" xmlns:am3d="http://schemas.microsoft.com/office/drawing/2017/model3d" xmlns:o="urn:schemas-microsoft-com:office:office" xmlns:r="http://schemas.openxmlformats.org/officeDocument/2006/relationships" xmlns:m="http://schemas.openxmlformats.org/officeDocument/2006/math" xmlns:v="urn:schemas-microsoft-com:vml" xmlns:wp14="http://schemas.microsoft.com/office/word/2010/wordprocessingDrawing" xmlns:wp="http://schemas.openxmlformats.org/drawingml/2006/wordprocessingDrawing" xmlns:w10="urn:schemas-microsoft-com:office:word" xmlns:w="http://schemas.openxmlformats.org/wordprocessingml/2006/main" xmlns:w14="http://schemas.microsoft.com/office/word/2010/wordml" xmlns:w15="http://schemas.microsoft.com/office/word/2012/wordml" xmlns:w16cid="http://schemas.microsoft.com/office/word/2016/wordml/cid" xmlns:w16se="http://schemas.microsoft.com/office/word/2015/wordml/symex" xmlns:wpg="http://schemas.microsoft.com/office/word/2010/wordprocessingGroup" xmlns:wpi="http://schemas.microsoft.com/office/word/2010/wordprocessingInk" xmlns:wne="http://schemas.microsoft.com/office/word/2006/wordml" xmlns:wps="http://schemas.microsoft.com/office/word/2010/wordprocessingShape" mc:Ignorable="w14 w15 w16se w16cid wp14">
+  <w15:commentEx w15:paraId="7924EE1E" w15:done="0"/>
+  <w15:commentEx w15:paraId="6B211307" w15:done="0"/>
+  <w15:commentEx w15:paraId="6CF5085F" w15:done="0"/>
   <w15:commentEx w15:paraId="720D9106" w15:done="0"/>
   <w15:commentEx w15:paraId="4D3D645F" w15:done="0"/>
 </w15:commentsEx>
@@ -3866,6 +4581,9 @@
 
 <file path=word/commentsIds.xml><?xml version="1.0" encoding="utf-8"?>
 <w16cid:commentsIds xmlns:wpc="http://schemas.microsoft.com/office/word/2010/wordprocessingCanvas" xmlns:cx="http://schemas.microsoft.com/office/drawing/2014/chartex" xmlns:cx1="http://schemas.microsoft.com/office/drawing/2015/9/8/chartex" xmlns:cx2="http://schemas.microsoft.com/office/drawing/2015/10/21/chartex" xmlns:cx3="http://schemas.microsoft.com/office/drawing/2016/5/9/chartex" xmlns:cx4="http://schemas.microsoft.com/office/drawing/2016/5/10/chartex" xmlns:cx5="http://schemas.microsoft.com/office/drawing/2016/5/11/chartex" xmlns:cx6="http://schemas.microsoft.com/office/drawing/2016/5/12/chartex" xmlns:cx7="http://schemas.microsoft.com/office/drawing/2016/5/13/chartex" xmlns:cx8="http://schemas.microsoft.com/office/drawing/2016/5/14/chartex" xmlns:mc="http://schemas.openxmlformats.org/markup-compatibility/2006" xmlns:aink="http://schemas.microsoft.com/office/drawing/2016/ink" xmlns:am3d="http://schemas.microsoft.com/office/drawing/2017/model3d" xmlns:o="urn:schemas-microsoft-com:office:office" xmlns:r="http://schemas.openxmlformats.org/officeDocument/2006/relationships" xmlns:m="http://schemas.openxmlformats.org/officeDocument/2006/math" xmlns:v="urn:schemas-microsoft-com:vml" xmlns:wp14="http://schemas.microsoft.com/office/word/2010/wordprocessingDrawing" xmlns:wp="http://schemas.openxmlformats.org/drawingml/2006/wordprocessingDrawing" xmlns:w10="urn:schemas-microsoft-com:office:word" xmlns:w="http://schemas.openxmlformats.org/wordprocessingml/2006/main" xmlns:w14="http://schemas.microsoft.com/office/word/2010/wordml" xmlns:w15="http://schemas.microsoft.com/office/word/2012/wordml" xmlns:w16cid="http://schemas.microsoft.com/office/word/2016/wordml/cid" xmlns:w16se="http://schemas.microsoft.com/office/word/2015/wordml/symex" xmlns:wpg="http://schemas.microsoft.com/office/word/2010/wordprocessingGroup" xmlns:wpi="http://schemas.microsoft.com/office/word/2010/wordprocessingInk" xmlns:wne="http://schemas.microsoft.com/office/word/2006/wordml" xmlns:wps="http://schemas.microsoft.com/office/word/2010/wordprocessingShape" mc:Ignorable="w14 w15 w16se w16cid wp14">
+  <w16cid:commentId w16cid:paraId="7924EE1E" w16cid:durableId="1F902B2C"/>
+  <w16cid:commentId w16cid:paraId="6B211307" w16cid:durableId="1F9030E2"/>
+  <w16cid:commentId w16cid:paraId="6CF5085F" w16cid:durableId="1F903120"/>
   <w16cid:commentId w16cid:paraId="720D9106" w16cid:durableId="1F8F522D"/>
   <w16cid:commentId w16cid:paraId="4D3D645F" w16cid:durableId="1F8F4EC6"/>
 </w16cid:commentsIds>
@@ -4487,6 +5205,9 @@
 <w15:people xmlns:wpc="http://schemas.microsoft.com/office/word/2010/wordprocessingCanvas" xmlns:cx="http://schemas.microsoft.com/office/drawing/2014/chartex" xmlns:cx1="http://schemas.microsoft.com/office/drawing/2015/9/8/chartex" xmlns:cx2="http://schemas.microsoft.com/office/drawing/2015/10/21/chartex" xmlns:cx3="http://schemas.microsoft.com/office/drawing/2016/5/9/chartex" xmlns:cx4="http://schemas.microsoft.com/office/drawing/2016/5/10/chartex" xmlns:cx5="http://schemas.microsoft.com/office/drawing/2016/5/11/chartex" xmlns:cx6="http://schemas.microsoft.com/office/drawing/2016/5/12/chartex" xmlns:cx7="http://schemas.microsoft.com/office/drawing/2016/5/13/chartex" xmlns:cx8="http://schemas.microsoft.com/office/drawing/2016/5/14/chartex" xmlns:mc="http://schemas.openxmlformats.org/markup-compatibility/2006" xmlns:aink="http://schemas.microsoft.com/office/drawing/2016/ink" xmlns:am3d="http://schemas.microsoft.com/office/drawing/2017/model3d" xmlns:o="urn:schemas-microsoft-com:office:office" xmlns:r="http://schemas.openxmlformats.org/officeDocument/2006/relationships" xmlns:m="http://schemas.openxmlformats.org/officeDocument/2006/math" xmlns:v="urn:schemas-microsoft-com:vml" xmlns:wp14="http://schemas.microsoft.com/office/word/2010/wordprocessingDrawing" xmlns:wp="http://schemas.openxmlformats.org/drawingml/2006/wordprocessingDrawing" xmlns:w10="urn:schemas-microsoft-com:office:word" xmlns:w="http://schemas.openxmlformats.org/wordprocessingml/2006/main" xmlns:w14="http://schemas.microsoft.com/office/word/2010/wordml" xmlns:w15="http://schemas.microsoft.com/office/word/2012/wordml" xmlns:w16cid="http://schemas.microsoft.com/office/word/2016/wordml/cid" xmlns:w16se="http://schemas.microsoft.com/office/word/2015/wordml/symex" xmlns:wpg="http://schemas.microsoft.com/office/word/2010/wordprocessingGroup" xmlns:wpi="http://schemas.microsoft.com/office/word/2010/wordprocessingInk" xmlns:wne="http://schemas.microsoft.com/office/word/2006/wordml" xmlns:wps="http://schemas.microsoft.com/office/word/2010/wordprocessingShape" mc:Ignorable="w14 w15 w16se w16cid wp14">
   <w15:person w15:author="James Curtis">
     <w15:presenceInfo w15:providerId="Windows Live" w15:userId="e65f63627cc37c99"/>
+  </w15:person>
+  <w15:person w15:author="Microsoft Office User">
+    <w15:presenceInfo w15:providerId="None" w15:userId="Microsoft Office User"/>
   </w15:person>
 </w15:people>
 </file>
@@ -4892,6 +5613,7 @@
   <w:style w:type="character" w:default="1" w:styleId="DefaultParagraphFont">
     <w:name w:val="Default Paragraph Font"/>
     <w:uiPriority w:val="1"/>
+    <w:semiHidden/>
     <w:unhideWhenUsed/>
   </w:style>
   <w:style w:type="table" w:default="1" w:styleId="TableNormal">
@@ -5227,6 +5949,16 @@
       <w:szCs w:val="18"/>
     </w:rPr>
   </w:style>
+  <w:style w:type="paragraph" w:styleId="Revision">
+    <w:name w:val="Revision"/>
+    <w:hidden/>
+    <w:uiPriority w:val="99"/>
+    <w:semiHidden/>
+    <w:rsid w:val="00BB1E31"/>
+    <w:pPr>
+      <w:spacing w:after="0" w:line="240" w:lineRule="auto"/>
+    </w:pPr>
+  </w:style>
 </w:styles>
 </file>
 

</xml_diff>